<commit_message>
upgrade new post requirement
</commit_message>
<xml_diff>
--- a/report.docx
+++ b/report.docx
@@ -805,479 +805,719 @@
           <w:lang w:val="ru-RU"/>
         </w:rPr>
       </w:pPr>
-    </w:p>
-    <w:p>
-      <w:pPr>
-        <w:shd w:val="clear" w:color="auto" w:fill="FFFFFF"/>
-        <w:spacing w:after="0" w:line="240" w:lineRule="auto"/>
-        <w:rPr>
-          <w:rFonts w:ascii="Arial" w:hAnsi="Arial" w:cs="Arial"/>
-          <w:sz w:val="24"/>
-          <w:szCs w:val="24"/>
-          <w:lang w:val="ru-RU"/>
-        </w:rPr>
-      </w:pPr>
-    </w:p>
-    <w:p>
-      <w:pPr>
-        <w:shd w:val="clear" w:color="auto" w:fill="FFFFFF"/>
-        <w:spacing w:after="0" w:line="240" w:lineRule="auto"/>
-        <w:rPr>
-          <w:rFonts w:ascii="Arial" w:hAnsi="Arial" w:cs="Arial"/>
-          <w:lang w:val="ru-RU"/>
-        </w:rPr>
-      </w:pPr>
-    </w:p>
-    <w:p>
-      <w:pPr>
-        <w:shd w:val="clear" w:color="auto" w:fill="FFFFFF"/>
-        <w:spacing w:after="0" w:line="240" w:lineRule="auto"/>
-        <w:rPr>
-          <w:rFonts w:ascii="Arial" w:hAnsi="Arial" w:cs="Arial"/>
-          <w:lang w:val="ru-RU"/>
-        </w:rPr>
-      </w:pPr>
-    </w:p>
-    <w:p>
-      <w:pPr>
-        <w:shd w:val="clear" w:color="auto" w:fill="FFFFFF"/>
-        <w:spacing w:after="0" w:line="240" w:lineRule="auto"/>
-        <w:rPr>
-          <w:rFonts w:ascii="Arial" w:hAnsi="Arial" w:cs="Arial"/>
-          <w:lang w:val="ru-RU"/>
-        </w:rPr>
-      </w:pPr>
-    </w:p>
-    <w:p>
-      <w:pPr>
-        <w:shd w:val="clear" w:color="auto" w:fill="FFFFFF"/>
-        <w:spacing w:after="0" w:line="240" w:lineRule="auto"/>
-        <w:rPr>
-          <w:rFonts w:ascii="Arial" w:hAnsi="Arial" w:cs="Arial"/>
-          <w:lang w:val="ru-RU"/>
-        </w:rPr>
-      </w:pPr>
-    </w:p>
-    <w:p>
-      <w:pPr>
-        <w:shd w:val="clear" w:color="auto" w:fill="FFFFFF"/>
-        <w:spacing w:after="0" w:line="240" w:lineRule="auto"/>
-        <w:rPr>
-          <w:rFonts w:ascii="Arial" w:hAnsi="Arial" w:cs="Arial"/>
-          <w:lang w:val="ru-RU"/>
-        </w:rPr>
-      </w:pPr>
-    </w:p>
-    <w:p>
-      <w:pPr>
-        <w:shd w:val="clear" w:color="auto" w:fill="FFFFFF"/>
-        <w:spacing w:after="0" w:line="240" w:lineRule="auto"/>
-        <w:rPr>
-          <w:rFonts w:ascii="Arial" w:hAnsi="Arial" w:cs="Arial"/>
-          <w:lang w:val="ru-RU"/>
-        </w:rPr>
-      </w:pPr>
-    </w:p>
-    <w:p>
-      <w:pPr>
-        <w:shd w:val="clear" w:color="auto" w:fill="FFFFFF"/>
-        <w:spacing w:after="0" w:line="240" w:lineRule="auto"/>
-        <w:rPr>
-          <w:rFonts w:ascii="Arial" w:hAnsi="Arial" w:cs="Arial"/>
-          <w:lang w:val="ru-RU"/>
-        </w:rPr>
-      </w:pPr>
-    </w:p>
-    <w:p>
-      <w:pPr>
-        <w:shd w:val="clear" w:color="auto" w:fill="FFFFFF"/>
-        <w:spacing w:after="0" w:line="240" w:lineRule="auto"/>
-        <w:rPr>
-          <w:rFonts w:ascii="Arial" w:hAnsi="Arial" w:cs="Arial"/>
-          <w:lang w:val="ru-RU"/>
-        </w:rPr>
-      </w:pPr>
-    </w:p>
-    <w:p>
-      <w:pPr>
-        <w:shd w:val="clear" w:color="auto" w:fill="FFFFFF"/>
-        <w:spacing w:after="0" w:line="240" w:lineRule="auto"/>
-        <w:rPr>
-          <w:rFonts w:ascii="Arial" w:hAnsi="Arial" w:cs="Arial"/>
-          <w:lang w:val="ru-RU"/>
-        </w:rPr>
-      </w:pPr>
-    </w:p>
-    <w:p>
-      <w:pPr>
-        <w:shd w:val="clear" w:color="auto" w:fill="FFFFFF"/>
-        <w:spacing w:after="0" w:line="240" w:lineRule="auto"/>
-        <w:rPr>
-          <w:rFonts w:ascii="Arial" w:hAnsi="Arial" w:cs="Arial"/>
-          <w:lang w:val="ru-RU"/>
-        </w:rPr>
-      </w:pPr>
-    </w:p>
-    <w:p>
-      <w:pPr>
-        <w:shd w:val="clear" w:color="auto" w:fill="FFFFFF"/>
-        <w:spacing w:after="0" w:line="240" w:lineRule="auto"/>
-        <w:rPr>
-          <w:rFonts w:ascii="Arial" w:hAnsi="Arial" w:cs="Arial"/>
-          <w:lang w:val="ru-RU"/>
-        </w:rPr>
-      </w:pPr>
-    </w:p>
-    <w:p>
-      <w:pPr>
-        <w:shd w:val="clear" w:color="auto" w:fill="FFFFFF"/>
-        <w:spacing w:after="0" w:line="240" w:lineRule="auto"/>
-        <w:rPr>
-          <w:rFonts w:ascii="Arial" w:hAnsi="Arial" w:cs="Arial"/>
-          <w:lang w:val="ru-RU"/>
-        </w:rPr>
-      </w:pPr>
-    </w:p>
-    <w:p>
-      <w:pPr>
-        <w:shd w:val="clear" w:color="auto" w:fill="FFFFFF"/>
-        <w:spacing w:after="0" w:line="240" w:lineRule="auto"/>
-        <w:rPr>
-          <w:rFonts w:ascii="Arial" w:hAnsi="Arial" w:cs="Arial"/>
-          <w:lang w:val="ru-RU"/>
-        </w:rPr>
-      </w:pPr>
-    </w:p>
-    <w:p>
-      <w:pPr>
-        <w:shd w:val="clear" w:color="auto" w:fill="FFFFFF"/>
-        <w:spacing w:after="0" w:line="240" w:lineRule="auto"/>
-        <w:rPr>
-          <w:rFonts w:ascii="Arial" w:hAnsi="Arial" w:cs="Arial"/>
-          <w:lang w:val="ru-RU"/>
-        </w:rPr>
-      </w:pPr>
-    </w:p>
-    <w:p>
-      <w:pPr>
-        <w:shd w:val="clear" w:color="auto" w:fill="FFFFFF"/>
-        <w:spacing w:after="0" w:line="240" w:lineRule="auto"/>
-        <w:rPr>
-          <w:rFonts w:ascii="Arial" w:hAnsi="Arial" w:cs="Arial"/>
-          <w:lang w:val="ru-RU"/>
-        </w:rPr>
-      </w:pPr>
-    </w:p>
-    <w:p>
-      <w:pPr>
-        <w:shd w:val="clear" w:color="auto" w:fill="FFFFFF"/>
-        <w:spacing w:after="0" w:line="240" w:lineRule="auto"/>
-        <w:rPr>
-          <w:rFonts w:ascii="Arial" w:hAnsi="Arial" w:cs="Arial"/>
-          <w:lang w:val="ru-RU"/>
-        </w:rPr>
-      </w:pPr>
-    </w:p>
-    <w:p>
-      <w:pPr>
-        <w:shd w:val="clear" w:color="auto" w:fill="FFFFFF"/>
-        <w:spacing w:after="0" w:line="240" w:lineRule="auto"/>
-        <w:rPr>
-          <w:rFonts w:ascii="Arial" w:hAnsi="Arial" w:cs="Arial"/>
-          <w:lang w:val="ru-RU"/>
-        </w:rPr>
-      </w:pPr>
-    </w:p>
-    <w:p>
-      <w:pPr>
-        <w:shd w:val="clear" w:color="auto" w:fill="FFFFFF"/>
-        <w:spacing w:after="0" w:line="240" w:lineRule="auto"/>
-        <w:rPr>
-          <w:rFonts w:ascii="Arial" w:hAnsi="Arial" w:cs="Arial"/>
-          <w:lang w:val="ru-RU"/>
-        </w:rPr>
-      </w:pPr>
-    </w:p>
-    <w:p>
-      <w:pPr>
-        <w:shd w:val="clear" w:color="auto" w:fill="FFFFFF"/>
-        <w:spacing w:after="0" w:line="240" w:lineRule="auto"/>
-        <w:rPr>
-          <w:rFonts w:ascii="Arial" w:hAnsi="Arial" w:cs="Arial"/>
-          <w:lang w:val="ru-RU"/>
-        </w:rPr>
-      </w:pPr>
-    </w:p>
-    <w:p>
-      <w:pPr>
-        <w:shd w:val="clear" w:color="auto" w:fill="FFFFFF"/>
-        <w:spacing w:after="0" w:line="240" w:lineRule="auto"/>
-        <w:rPr>
-          <w:rFonts w:ascii="Arial" w:hAnsi="Arial" w:cs="Arial"/>
-          <w:lang w:val="ru-RU"/>
-        </w:rPr>
-      </w:pPr>
-    </w:p>
-    <w:p>
-      <w:pPr>
-        <w:shd w:val="clear" w:color="auto" w:fill="FFFFFF"/>
-        <w:spacing w:after="0" w:line="240" w:lineRule="auto"/>
-        <w:rPr>
-          <w:rFonts w:ascii="Arial" w:hAnsi="Arial" w:cs="Arial"/>
-          <w:lang w:val="ru-RU"/>
-        </w:rPr>
-      </w:pPr>
-    </w:p>
-    <w:p>
-      <w:pPr>
-        <w:shd w:val="clear" w:color="auto" w:fill="FFFFFF"/>
-        <w:spacing w:after="0" w:line="240" w:lineRule="auto"/>
-        <w:rPr>
-          <w:rFonts w:ascii="Arial" w:hAnsi="Arial" w:cs="Arial"/>
-          <w:lang w:val="ru-RU"/>
-        </w:rPr>
-      </w:pPr>
-    </w:p>
-    <w:p>
-      <w:pPr>
-        <w:shd w:val="clear" w:color="auto" w:fill="FFFFFF"/>
-        <w:spacing w:after="0" w:line="240" w:lineRule="auto"/>
-        <w:rPr>
-          <w:rFonts w:ascii="Arial" w:hAnsi="Arial" w:cs="Arial"/>
-          <w:lang w:val="ru-RU"/>
-        </w:rPr>
-      </w:pPr>
-    </w:p>
-    <w:p>
-      <w:pPr>
-        <w:shd w:val="clear" w:color="auto" w:fill="FFFFFF"/>
-        <w:spacing w:after="0" w:line="240" w:lineRule="auto"/>
-        <w:rPr>
-          <w:rFonts w:ascii="Arial" w:hAnsi="Arial" w:cs="Arial"/>
-          <w:lang w:val="ru-RU"/>
-        </w:rPr>
-      </w:pPr>
-    </w:p>
-    <w:p>
-      <w:pPr>
-        <w:shd w:val="clear" w:color="auto" w:fill="FFFFFF"/>
-        <w:spacing w:after="0" w:line="240" w:lineRule="auto"/>
-        <w:rPr>
-          <w:rFonts w:ascii="Arial" w:hAnsi="Arial" w:cs="Arial"/>
-          <w:lang w:val="ru-RU"/>
-        </w:rPr>
-      </w:pPr>
-    </w:p>
-    <w:p>
-      <w:pPr>
-        <w:shd w:val="clear" w:color="auto" w:fill="FFFFFF"/>
-        <w:spacing w:after="0" w:line="240" w:lineRule="auto"/>
-        <w:rPr>
-          <w:rFonts w:ascii="Arial" w:hAnsi="Arial" w:cs="Arial"/>
-          <w:lang w:val="ru-RU"/>
-        </w:rPr>
-      </w:pPr>
-    </w:p>
-    <w:p>
-      <w:pPr>
-        <w:shd w:val="clear" w:color="auto" w:fill="FFFFFF"/>
-        <w:spacing w:after="0" w:line="240" w:lineRule="auto"/>
-        <w:rPr>
-          <w:rFonts w:ascii="Arial" w:hAnsi="Arial" w:cs="Arial"/>
-          <w:lang w:val="ru-RU"/>
-        </w:rPr>
-      </w:pPr>
-    </w:p>
-    <w:p>
-      <w:pPr>
-        <w:shd w:val="clear" w:color="auto" w:fill="FFFFFF"/>
-        <w:spacing w:after="0" w:line="240" w:lineRule="auto"/>
-        <w:rPr>
-          <w:rFonts w:ascii="Arial" w:hAnsi="Arial" w:cs="Arial"/>
-          <w:lang w:val="ru-RU"/>
-        </w:rPr>
-      </w:pPr>
-    </w:p>
-    <w:p>
-      <w:pPr>
-        <w:shd w:val="clear" w:color="auto" w:fill="FFFFFF"/>
-        <w:spacing w:after="0" w:line="240" w:lineRule="auto"/>
-        <w:rPr>
-          <w:rFonts w:ascii="Arial" w:hAnsi="Arial" w:cs="Arial"/>
-          <w:lang w:val="ru-RU"/>
-        </w:rPr>
-      </w:pPr>
-    </w:p>
-    <w:p>
-      <w:pPr>
-        <w:shd w:val="clear" w:color="auto" w:fill="FFFFFF"/>
-        <w:spacing w:after="0" w:line="240" w:lineRule="auto"/>
-        <w:rPr>
-          <w:rFonts w:ascii="Arial" w:hAnsi="Arial" w:cs="Arial"/>
-          <w:lang w:val="ru-RU"/>
-        </w:rPr>
-      </w:pPr>
-    </w:p>
-    <w:p>
-      <w:pPr>
-        <w:shd w:val="clear" w:color="auto" w:fill="FFFFFF"/>
-        <w:spacing w:after="0" w:line="240" w:lineRule="auto"/>
-        <w:rPr>
-          <w:rFonts w:ascii="Arial" w:hAnsi="Arial" w:cs="Arial"/>
-          <w:lang w:val="ru-RU"/>
-        </w:rPr>
-      </w:pPr>
-    </w:p>
-    <w:p>
-      <w:pPr>
-        <w:shd w:val="clear" w:color="auto" w:fill="FFFFFF"/>
-        <w:spacing w:after="0" w:line="240" w:lineRule="auto"/>
-        <w:rPr>
-          <w:rFonts w:ascii="Arial" w:hAnsi="Arial" w:cs="Arial"/>
-          <w:lang w:val="ru-RU"/>
-        </w:rPr>
-      </w:pPr>
-    </w:p>
-    <w:p>
-      <w:pPr>
-        <w:shd w:val="clear" w:color="auto" w:fill="FFFFFF"/>
-        <w:spacing w:after="0" w:line="240" w:lineRule="auto"/>
-        <w:rPr>
-          <w:rFonts w:ascii="Arial" w:hAnsi="Arial" w:cs="Arial"/>
-          <w:lang w:val="ru-RU"/>
-        </w:rPr>
-      </w:pPr>
-    </w:p>
-    <w:p>
-      <w:pPr>
-        <w:shd w:val="clear" w:color="auto" w:fill="FFFFFF"/>
-        <w:spacing w:after="0" w:line="240" w:lineRule="auto"/>
-        <w:rPr>
-          <w:rFonts w:ascii="Arial" w:hAnsi="Arial" w:cs="Arial"/>
-          <w:lang w:val="ru-RU"/>
-        </w:rPr>
-      </w:pPr>
-    </w:p>
-    <w:p>
-      <w:pPr>
-        <w:shd w:val="clear" w:color="auto" w:fill="FFFFFF"/>
-        <w:spacing w:after="0" w:line="240" w:lineRule="auto"/>
-        <w:rPr>
-          <w:rFonts w:ascii="Arial" w:hAnsi="Arial" w:cs="Arial"/>
-          <w:lang w:val="ru-RU"/>
-        </w:rPr>
-      </w:pPr>
-    </w:p>
-    <w:p>
-      <w:pPr>
-        <w:shd w:val="clear" w:color="auto" w:fill="FFFFFF"/>
-        <w:spacing w:after="0" w:line="240" w:lineRule="auto"/>
-        <w:rPr>
-          <w:rFonts w:ascii="Arial" w:hAnsi="Arial" w:cs="Arial"/>
-          <w:lang w:val="ru-RU"/>
-        </w:rPr>
-      </w:pPr>
-    </w:p>
-    <w:p>
-      <w:pPr>
-        <w:shd w:val="clear" w:color="auto" w:fill="FFFFFF"/>
-        <w:spacing w:after="0" w:line="240" w:lineRule="auto"/>
-        <w:rPr>
-          <w:rFonts w:ascii="Arial" w:hAnsi="Arial" w:cs="Arial"/>
-          <w:lang w:val="ru-RU"/>
-        </w:rPr>
-      </w:pPr>
-    </w:p>
-    <w:p>
-      <w:pPr>
-        <w:shd w:val="clear" w:color="auto" w:fill="FFFFFF"/>
-        <w:spacing w:after="0" w:line="240" w:lineRule="auto"/>
-        <w:rPr>
-          <w:rFonts w:ascii="Arial" w:hAnsi="Arial" w:cs="Arial"/>
-          <w:lang w:val="ru-RU"/>
-        </w:rPr>
-      </w:pPr>
-    </w:p>
-    <w:p>
-      <w:pPr>
-        <w:shd w:val="clear" w:color="auto" w:fill="FFFFFF"/>
-        <w:spacing w:after="0" w:line="240" w:lineRule="auto"/>
-        <w:rPr>
-          <w:rFonts w:ascii="Arial" w:hAnsi="Arial" w:cs="Arial"/>
-          <w:lang w:val="ru-RU"/>
-        </w:rPr>
-      </w:pPr>
-    </w:p>
-    <w:p>
-      <w:pPr>
-        <w:shd w:val="clear" w:color="auto" w:fill="FFFFFF"/>
-        <w:spacing w:after="0" w:line="240" w:lineRule="auto"/>
-        <w:rPr>
-          <w:rFonts w:ascii="Arial" w:hAnsi="Arial" w:cs="Arial"/>
-          <w:lang w:val="ru-RU"/>
-        </w:rPr>
-      </w:pPr>
-    </w:p>
-    <w:p>
-      <w:pPr>
-        <w:shd w:val="clear" w:color="auto" w:fill="FFFFFF"/>
-        <w:spacing w:after="0" w:line="240" w:lineRule="auto"/>
-        <w:rPr>
-          <w:rFonts w:ascii="Arial" w:hAnsi="Arial" w:cs="Arial"/>
-          <w:lang w:val="ru-RU"/>
-        </w:rPr>
-      </w:pPr>
-    </w:p>
-    <w:p>
-      <w:pPr>
-        <w:shd w:val="clear" w:color="auto" w:fill="FFFFFF"/>
-        <w:spacing w:after="0" w:line="240" w:lineRule="auto"/>
-        <w:rPr>
-          <w:rFonts w:ascii="Arial" w:hAnsi="Arial" w:cs="Arial"/>
-          <w:lang w:val="ru-RU"/>
-        </w:rPr>
-      </w:pPr>
-    </w:p>
-    <w:p>
-      <w:pPr>
-        <w:shd w:val="clear" w:color="auto" w:fill="FFFFFF"/>
-        <w:spacing w:after="0" w:line="240" w:lineRule="auto"/>
-        <w:rPr>
-          <w:rFonts w:ascii="Arial" w:hAnsi="Arial" w:cs="Arial"/>
+      <w:r>
+        <w:rPr>
+          <w:rFonts w:ascii="Arial" w:hAnsi="Arial" w:cs="Arial"/>
+          <w:sz w:val="24"/>
+          <w:szCs w:val="24"/>
+          <w:lang w:val="ru-RU"/>
+        </w:rPr>
+        <w:t>Заключение</w:t>
+      </w:r>
+    </w:p>
+    <w:p>
+      <w:pPr>
+        <w:shd w:val="clear" w:color="auto" w:fill="FFFFFF"/>
+        <w:spacing w:after="0" w:line="240" w:lineRule="auto"/>
+        <w:rPr>
+          <w:rFonts w:ascii="Arial" w:hAnsi="Arial" w:cs="Arial"/>
+          <w:sz w:val="24"/>
+          <w:szCs w:val="24"/>
+          <w:lang w:val="ru-RU"/>
+        </w:rPr>
+      </w:pPr>
+    </w:p>
+    <w:p>
+      <w:pPr>
+        <w:shd w:val="clear" w:color="auto" w:fill="FFFFFF"/>
+        <w:spacing w:after="0" w:line="240" w:lineRule="auto"/>
+        <w:rPr>
+          <w:rFonts w:ascii="Arial" w:hAnsi="Arial" w:cs="Arial"/>
+          <w:lang w:val="ru-RU"/>
+        </w:rPr>
+      </w:pPr>
+    </w:p>
+    <w:p>
+      <w:pPr>
+        <w:shd w:val="clear" w:color="auto" w:fill="FFFFFF"/>
+        <w:spacing w:after="0" w:line="240" w:lineRule="auto"/>
+        <w:rPr>
+          <w:rFonts w:ascii="Arial" w:hAnsi="Arial" w:cs="Arial"/>
+          <w:lang w:val="ru-RU"/>
+        </w:rPr>
+      </w:pPr>
+    </w:p>
+    <w:p>
+      <w:pPr>
+        <w:shd w:val="clear" w:color="auto" w:fill="FFFFFF"/>
+        <w:spacing w:after="0" w:line="240" w:lineRule="auto"/>
+        <w:rPr>
+          <w:rFonts w:ascii="Arial" w:hAnsi="Arial" w:cs="Arial"/>
+          <w:lang w:val="ru-RU"/>
+        </w:rPr>
+      </w:pPr>
+    </w:p>
+    <w:p>
+      <w:pPr>
+        <w:shd w:val="clear" w:color="auto" w:fill="FFFFFF"/>
+        <w:spacing w:after="0" w:line="240" w:lineRule="auto"/>
+        <w:rPr>
+          <w:rFonts w:ascii="Arial" w:hAnsi="Arial" w:cs="Arial"/>
+          <w:lang w:val="ru-RU"/>
+        </w:rPr>
+      </w:pPr>
+    </w:p>
+    <w:p>
+      <w:pPr>
+        <w:shd w:val="clear" w:color="auto" w:fill="FFFFFF"/>
+        <w:spacing w:after="0" w:line="240" w:lineRule="auto"/>
+        <w:rPr>
+          <w:rFonts w:ascii="Arial" w:hAnsi="Arial" w:cs="Arial"/>
+          <w:lang w:val="ru-RU"/>
+        </w:rPr>
+      </w:pPr>
+    </w:p>
+    <w:p>
+      <w:pPr>
+        <w:shd w:val="clear" w:color="auto" w:fill="FFFFFF"/>
+        <w:spacing w:after="0" w:line="240" w:lineRule="auto"/>
+        <w:rPr>
+          <w:rFonts w:ascii="Arial" w:hAnsi="Arial" w:cs="Arial"/>
+          <w:lang w:val="ru-RU"/>
+        </w:rPr>
+      </w:pPr>
+    </w:p>
+    <w:p>
+      <w:pPr>
+        <w:shd w:val="clear" w:color="auto" w:fill="FFFFFF"/>
+        <w:spacing w:after="0" w:line="240" w:lineRule="auto"/>
+        <w:rPr>
+          <w:rFonts w:ascii="Arial" w:hAnsi="Arial" w:cs="Arial"/>
+          <w:lang w:val="ru-RU"/>
+        </w:rPr>
+      </w:pPr>
+    </w:p>
+    <w:p>
+      <w:pPr>
+        <w:shd w:val="clear" w:color="auto" w:fill="FFFFFF"/>
+        <w:spacing w:after="0" w:line="240" w:lineRule="auto"/>
+        <w:rPr>
+          <w:rFonts w:ascii="Arial" w:hAnsi="Arial" w:cs="Arial"/>
+          <w:lang w:val="ru-RU"/>
+        </w:rPr>
+      </w:pPr>
+    </w:p>
+    <w:p>
+      <w:pPr>
+        <w:shd w:val="clear" w:color="auto" w:fill="FFFFFF"/>
+        <w:spacing w:after="0" w:line="240" w:lineRule="auto"/>
+        <w:rPr>
+          <w:rFonts w:ascii="Arial" w:hAnsi="Arial" w:cs="Arial"/>
+          <w:lang w:val="ru-RU"/>
+        </w:rPr>
+      </w:pPr>
+    </w:p>
+    <w:p>
+      <w:pPr>
+        <w:shd w:val="clear" w:color="auto" w:fill="FFFFFF"/>
+        <w:spacing w:after="0" w:line="240" w:lineRule="auto"/>
+        <w:rPr>
+          <w:rFonts w:ascii="Arial" w:hAnsi="Arial" w:cs="Arial"/>
+          <w:lang w:val="ru-RU"/>
+        </w:rPr>
+      </w:pPr>
+    </w:p>
+    <w:p>
+      <w:pPr>
+        <w:shd w:val="clear" w:color="auto" w:fill="FFFFFF"/>
+        <w:spacing w:after="0" w:line="240" w:lineRule="auto"/>
+        <w:rPr>
+          <w:rFonts w:ascii="Arial" w:hAnsi="Arial" w:cs="Arial"/>
+          <w:lang w:val="ru-RU"/>
+        </w:rPr>
+      </w:pPr>
+    </w:p>
+    <w:p>
+      <w:pPr>
+        <w:shd w:val="clear" w:color="auto" w:fill="FFFFFF"/>
+        <w:spacing w:after="0" w:line="240" w:lineRule="auto"/>
+        <w:rPr>
+          <w:rFonts w:ascii="Arial" w:hAnsi="Arial" w:cs="Arial"/>
+          <w:lang w:val="ru-RU"/>
+        </w:rPr>
+      </w:pPr>
+    </w:p>
+    <w:p>
+      <w:pPr>
+        <w:shd w:val="clear" w:color="auto" w:fill="FFFFFF"/>
+        <w:spacing w:after="0" w:line="240" w:lineRule="auto"/>
+        <w:rPr>
+          <w:rFonts w:ascii="Arial" w:hAnsi="Arial" w:cs="Arial"/>
+          <w:lang w:val="ru-RU"/>
+        </w:rPr>
+      </w:pPr>
+    </w:p>
+    <w:p>
+      <w:pPr>
+        <w:shd w:val="clear" w:color="auto" w:fill="FFFFFF"/>
+        <w:spacing w:after="0" w:line="240" w:lineRule="auto"/>
+        <w:rPr>
+          <w:rFonts w:ascii="Arial" w:hAnsi="Arial" w:cs="Arial"/>
+          <w:lang w:val="ru-RU"/>
+        </w:rPr>
+      </w:pPr>
+    </w:p>
+    <w:p>
+      <w:pPr>
+        <w:shd w:val="clear" w:color="auto" w:fill="FFFFFF"/>
+        <w:spacing w:after="0" w:line="240" w:lineRule="auto"/>
+        <w:rPr>
+          <w:rFonts w:ascii="Arial" w:hAnsi="Arial" w:cs="Arial"/>
+          <w:lang w:val="ru-RU"/>
+        </w:rPr>
+      </w:pPr>
+    </w:p>
+    <w:p>
+      <w:pPr>
+        <w:shd w:val="clear" w:color="auto" w:fill="FFFFFF"/>
+        <w:spacing w:after="0" w:line="240" w:lineRule="auto"/>
+        <w:rPr>
+          <w:rFonts w:ascii="Arial" w:hAnsi="Arial" w:cs="Arial"/>
+          <w:lang w:val="ru-RU"/>
+        </w:rPr>
+      </w:pPr>
+    </w:p>
+    <w:p>
+      <w:pPr>
+        <w:shd w:val="clear" w:color="auto" w:fill="FFFFFF"/>
+        <w:spacing w:after="0" w:line="240" w:lineRule="auto"/>
+        <w:rPr>
+          <w:rFonts w:ascii="Arial" w:hAnsi="Arial" w:cs="Arial"/>
+          <w:lang w:val="ru-RU"/>
+        </w:rPr>
+      </w:pPr>
+    </w:p>
+    <w:p>
+      <w:pPr>
+        <w:shd w:val="clear" w:color="auto" w:fill="FFFFFF"/>
+        <w:spacing w:after="0" w:line="240" w:lineRule="auto"/>
+        <w:rPr>
+          <w:rFonts w:ascii="Arial" w:hAnsi="Arial" w:cs="Arial"/>
+          <w:lang w:val="ru-RU"/>
+        </w:rPr>
+      </w:pPr>
+    </w:p>
+    <w:p>
+      <w:pPr>
+        <w:shd w:val="clear" w:color="auto" w:fill="FFFFFF"/>
+        <w:spacing w:after="0" w:line="240" w:lineRule="auto"/>
+        <w:rPr>
+          <w:rFonts w:ascii="Arial" w:hAnsi="Arial" w:cs="Arial"/>
+          <w:lang w:val="ru-RU"/>
+        </w:rPr>
+      </w:pPr>
+    </w:p>
+    <w:p>
+      <w:pPr>
+        <w:shd w:val="clear" w:color="auto" w:fill="FFFFFF"/>
+        <w:spacing w:after="0" w:line="240" w:lineRule="auto"/>
+        <w:rPr>
+          <w:rFonts w:ascii="Arial" w:hAnsi="Arial" w:cs="Arial"/>
+          <w:lang w:val="ru-RU"/>
+        </w:rPr>
+      </w:pPr>
+    </w:p>
+    <w:p>
+      <w:pPr>
+        <w:shd w:val="clear" w:color="auto" w:fill="FFFFFF"/>
+        <w:spacing w:after="0" w:line="240" w:lineRule="auto"/>
+        <w:rPr>
+          <w:rFonts w:ascii="Arial" w:hAnsi="Arial" w:cs="Arial"/>
+          <w:lang w:val="ru-RU"/>
+        </w:rPr>
+      </w:pPr>
+    </w:p>
+    <w:p>
+      <w:pPr>
+        <w:shd w:val="clear" w:color="auto" w:fill="FFFFFF"/>
+        <w:spacing w:after="0" w:line="240" w:lineRule="auto"/>
+        <w:rPr>
+          <w:rFonts w:ascii="Arial" w:hAnsi="Arial" w:cs="Arial"/>
+          <w:lang w:val="ru-RU"/>
+        </w:rPr>
+      </w:pPr>
+    </w:p>
+    <w:p>
+      <w:pPr>
+        <w:shd w:val="clear" w:color="auto" w:fill="FFFFFF"/>
+        <w:spacing w:after="0" w:line="240" w:lineRule="auto"/>
+        <w:rPr>
+          <w:rFonts w:ascii="Arial" w:hAnsi="Arial" w:cs="Arial"/>
+          <w:lang w:val="ru-RU"/>
+        </w:rPr>
+      </w:pPr>
+    </w:p>
+    <w:p>
+      <w:pPr>
+        <w:shd w:val="clear" w:color="auto" w:fill="FFFFFF"/>
+        <w:spacing w:after="0" w:line="240" w:lineRule="auto"/>
+        <w:rPr>
+          <w:rFonts w:ascii="Arial" w:hAnsi="Arial" w:cs="Arial"/>
+          <w:lang w:val="ru-RU"/>
+        </w:rPr>
+      </w:pPr>
+    </w:p>
+    <w:p>
+      <w:pPr>
+        <w:shd w:val="clear" w:color="auto" w:fill="FFFFFF"/>
+        <w:spacing w:after="0" w:line="240" w:lineRule="auto"/>
+        <w:rPr>
+          <w:rFonts w:ascii="Arial" w:hAnsi="Arial" w:cs="Arial"/>
+          <w:lang w:val="ru-RU"/>
+        </w:rPr>
+      </w:pPr>
+    </w:p>
+    <w:p>
+      <w:pPr>
+        <w:shd w:val="clear" w:color="auto" w:fill="FFFFFF"/>
+        <w:spacing w:after="0" w:line="240" w:lineRule="auto"/>
+        <w:rPr>
+          <w:rFonts w:ascii="Arial" w:hAnsi="Arial" w:cs="Arial"/>
+          <w:lang w:val="ru-RU"/>
+        </w:rPr>
+      </w:pPr>
+    </w:p>
+    <w:p>
+      <w:pPr>
+        <w:shd w:val="clear" w:color="auto" w:fill="FFFFFF"/>
+        <w:spacing w:after="0" w:line="240" w:lineRule="auto"/>
+        <w:rPr>
+          <w:rFonts w:ascii="Arial" w:hAnsi="Arial" w:cs="Arial"/>
+          <w:lang w:val="ru-RU"/>
+        </w:rPr>
+      </w:pPr>
+    </w:p>
+    <w:p>
+      <w:pPr>
+        <w:shd w:val="clear" w:color="auto" w:fill="FFFFFF"/>
+        <w:spacing w:after="0" w:line="240" w:lineRule="auto"/>
+        <w:rPr>
+          <w:rFonts w:ascii="Arial" w:hAnsi="Arial" w:cs="Arial"/>
+          <w:lang w:val="ru-RU"/>
+        </w:rPr>
+      </w:pPr>
+    </w:p>
+    <w:p>
+      <w:pPr>
+        <w:shd w:val="clear" w:color="auto" w:fill="FFFFFF"/>
+        <w:spacing w:after="0" w:line="240" w:lineRule="auto"/>
+        <w:rPr>
+          <w:rFonts w:ascii="Arial" w:hAnsi="Arial" w:cs="Arial"/>
+          <w:lang w:val="ru-RU"/>
+        </w:rPr>
+      </w:pPr>
+    </w:p>
+    <w:p>
+      <w:pPr>
+        <w:shd w:val="clear" w:color="auto" w:fill="FFFFFF"/>
+        <w:spacing w:after="0" w:line="240" w:lineRule="auto"/>
+        <w:rPr>
+          <w:rFonts w:ascii="Arial" w:hAnsi="Arial" w:cs="Arial"/>
+          <w:lang w:val="ru-RU"/>
+        </w:rPr>
+      </w:pPr>
+    </w:p>
+    <w:p>
+      <w:pPr>
+        <w:shd w:val="clear" w:color="auto" w:fill="FFFFFF"/>
+        <w:spacing w:after="0" w:line="240" w:lineRule="auto"/>
+        <w:rPr>
+          <w:rFonts w:ascii="Arial" w:hAnsi="Arial" w:cs="Arial"/>
+          <w:lang w:val="ru-RU"/>
+        </w:rPr>
+      </w:pPr>
+    </w:p>
+    <w:p>
+      <w:pPr>
+        <w:shd w:val="clear" w:color="auto" w:fill="FFFFFF"/>
+        <w:spacing w:after="0" w:line="240" w:lineRule="auto"/>
+        <w:rPr>
+          <w:rFonts w:ascii="Arial" w:hAnsi="Arial" w:cs="Arial"/>
+          <w:lang w:val="ru-RU"/>
+        </w:rPr>
+      </w:pPr>
+    </w:p>
+    <w:p>
+      <w:pPr>
+        <w:shd w:val="clear" w:color="auto" w:fill="FFFFFF"/>
+        <w:spacing w:after="0" w:line="240" w:lineRule="auto"/>
+        <w:rPr>
+          <w:rFonts w:ascii="Arial" w:hAnsi="Arial" w:cs="Arial"/>
+          <w:lang w:val="ru-RU"/>
+        </w:rPr>
+      </w:pPr>
+    </w:p>
+    <w:p>
+      <w:pPr>
+        <w:shd w:val="clear" w:color="auto" w:fill="FFFFFF"/>
+        <w:spacing w:after="0" w:line="240" w:lineRule="auto"/>
+        <w:rPr>
+          <w:rFonts w:ascii="Arial" w:hAnsi="Arial" w:cs="Arial"/>
+          <w:lang w:val="ru-RU"/>
+        </w:rPr>
+      </w:pPr>
+    </w:p>
+    <w:p>
+      <w:pPr>
+        <w:shd w:val="clear" w:color="auto" w:fill="FFFFFF"/>
+        <w:spacing w:after="0" w:line="240" w:lineRule="auto"/>
+        <w:rPr>
+          <w:rFonts w:ascii="Arial" w:hAnsi="Arial" w:cs="Arial"/>
+          <w:lang w:val="ru-RU"/>
+        </w:rPr>
+      </w:pPr>
+    </w:p>
+    <w:p>
+      <w:pPr>
+        <w:shd w:val="clear" w:color="auto" w:fill="FFFFFF"/>
+        <w:spacing w:after="0" w:line="240" w:lineRule="auto"/>
+        <w:rPr>
+          <w:rFonts w:ascii="Arial" w:hAnsi="Arial" w:cs="Arial"/>
+          <w:lang w:val="ru-RU"/>
+        </w:rPr>
+      </w:pPr>
+    </w:p>
+    <w:p>
+      <w:pPr>
+        <w:shd w:val="clear" w:color="auto" w:fill="FFFFFF"/>
+        <w:spacing w:after="0" w:line="240" w:lineRule="auto"/>
+        <w:rPr>
+          <w:rFonts w:ascii="Arial" w:hAnsi="Arial" w:cs="Arial"/>
+          <w:lang w:val="ru-RU"/>
+        </w:rPr>
+      </w:pPr>
+    </w:p>
+    <w:p>
+      <w:pPr>
+        <w:shd w:val="clear" w:color="auto" w:fill="FFFFFF"/>
+        <w:spacing w:after="0" w:line="240" w:lineRule="auto"/>
+        <w:rPr>
+          <w:rFonts w:ascii="Arial" w:hAnsi="Arial" w:cs="Arial"/>
+          <w:lang w:val="ru-RU"/>
+        </w:rPr>
+      </w:pPr>
+    </w:p>
+    <w:p>
+      <w:pPr>
+        <w:shd w:val="clear" w:color="auto" w:fill="FFFFFF"/>
+        <w:spacing w:after="0" w:line="240" w:lineRule="auto"/>
+        <w:rPr>
+          <w:rFonts w:ascii="Arial" w:hAnsi="Arial" w:cs="Arial"/>
+          <w:lang w:val="ru-RU"/>
+        </w:rPr>
+      </w:pPr>
+    </w:p>
+    <w:p>
+      <w:pPr>
+        <w:shd w:val="clear" w:color="auto" w:fill="FFFFFF"/>
+        <w:spacing w:after="0" w:line="240" w:lineRule="auto"/>
+        <w:rPr>
+          <w:rFonts w:ascii="Arial" w:hAnsi="Arial" w:cs="Arial"/>
+          <w:lang w:val="ru-RU"/>
+        </w:rPr>
+      </w:pPr>
+    </w:p>
+    <w:p>
+      <w:pPr>
+        <w:shd w:val="clear" w:color="auto" w:fill="FFFFFF"/>
+        <w:spacing w:after="0" w:line="240" w:lineRule="auto"/>
+        <w:rPr>
+          <w:rFonts w:ascii="Arial" w:hAnsi="Arial" w:cs="Arial"/>
+          <w:lang w:val="ru-RU"/>
+        </w:rPr>
+      </w:pPr>
+    </w:p>
+    <w:p>
+      <w:pPr>
+        <w:shd w:val="clear" w:color="auto" w:fill="FFFFFF"/>
+        <w:spacing w:after="0" w:line="240" w:lineRule="auto"/>
+        <w:rPr>
+          <w:rFonts w:ascii="Arial" w:hAnsi="Arial" w:cs="Arial"/>
+          <w:lang w:val="ru-RU"/>
+        </w:rPr>
+      </w:pPr>
+    </w:p>
+    <w:p>
+      <w:pPr>
+        <w:shd w:val="clear" w:color="auto" w:fill="FFFFFF"/>
+        <w:spacing w:after="0" w:line="240" w:lineRule="auto"/>
+        <w:rPr>
+          <w:rFonts w:ascii="Arial" w:hAnsi="Arial" w:cs="Arial"/>
+          <w:color w:val="000000"/>
+          <w:sz w:val="24"/>
+          <w:szCs w:val="24"/>
+          <w:shd w:val="clear" w:color="auto" w:fill="FFFFFF"/>
+          <w:lang w:val="ru-RU"/>
+        </w:rPr>
+      </w:pPr>
+      <w:r>
+        <w:rPr>
+          <w:rFonts w:ascii="Roboto-Regular" w:hAnsi="Roboto-Regular"/>
+          <w:color w:val="333333"/>
+          <w:sz w:val="24"/>
+          <w:szCs w:val="24"/>
+          <w:shd w:val="clear" w:color="auto" w:fill="FFFFFF"/>
+          <w:lang w:val="ru-RU"/>
+        </w:rPr>
+        <w:lastRenderedPageBreak/>
+        <w:t xml:space="preserve">Введение, </w:t>
+      </w:r>
+      <w:r>
+        <w:rPr>
+          <w:rFonts w:ascii="Arial" w:hAnsi="Arial" w:cs="Arial"/>
+          <w:color w:val="000000"/>
+          <w:sz w:val="24"/>
+          <w:szCs w:val="24"/>
+          <w:shd w:val="clear" w:color="auto" w:fill="FFFFFF"/>
+          <w:lang w:val="ru-RU"/>
+        </w:rPr>
+        <w:t>постановка задачи</w:t>
+      </w:r>
+    </w:p>
+    <w:p>
+      <w:pPr>
+        <w:shd w:val="clear" w:color="auto" w:fill="FFFFFF"/>
+        <w:spacing w:after="0" w:line="240" w:lineRule="auto"/>
+        <w:rPr>
+          <w:rFonts w:ascii="Arial" w:hAnsi="Arial" w:cs="Arial"/>
+          <w:lang w:val="ru-RU"/>
+        </w:rPr>
+      </w:pPr>
+    </w:p>
+    <w:p>
+      <w:pPr>
+        <w:shd w:val="clear" w:color="auto" w:fill="FFFFFF"/>
+        <w:spacing w:after="0" w:line="240" w:lineRule="auto"/>
+        <w:rPr>
+          <w:rFonts w:ascii="Arial" w:hAnsi="Arial" w:cs="Arial"/>
+          <w:sz w:val="24"/>
+          <w:szCs w:val="24"/>
+          <w:lang w:val="ru-RU"/>
+        </w:rPr>
+      </w:pPr>
+      <w:r>
+        <w:rPr>
+          <w:rFonts w:ascii="Arial" w:hAnsi="Arial" w:cs="Arial"/>
+          <w:color w:val="000000"/>
+          <w:sz w:val="24"/>
+          <w:szCs w:val="24"/>
+          <w:shd w:val="clear" w:color="auto" w:fill="FFFFFF"/>
+        </w:rPr>
+        <w:t>JavaScript</w:t>
+      </w:r>
+      <w:r>
+        <w:rPr>
+          <w:rFonts w:ascii="Arial" w:hAnsi="Arial" w:cs="Arial"/>
+          <w:color w:val="000000"/>
+          <w:sz w:val="24"/>
+          <w:szCs w:val="24"/>
+          <w:shd w:val="clear" w:color="auto" w:fill="FFFFFF"/>
+          <w:lang w:val="ru-RU"/>
+        </w:rPr>
+        <w:t xml:space="preserve"> - прототипно-ориентированный сценарный - язык программирования. Объектно-ориентированный </w:t>
+      </w:r>
+      <w:r>
+        <w:rPr>
+          <w:rFonts w:ascii="Arial" w:hAnsi="Arial" w:cs="Arial"/>
+          <w:color w:val="000000"/>
+          <w:sz w:val="24"/>
+          <w:szCs w:val="24"/>
+          <w:shd w:val="clear" w:color="auto" w:fill="FFFFFF"/>
+        </w:rPr>
+        <w:t>JavaScript</w:t>
+      </w:r>
+      <w:r>
+        <w:rPr>
+          <w:rFonts w:ascii="Arial" w:hAnsi="Arial" w:cs="Arial"/>
+          <w:color w:val="000000"/>
+          <w:sz w:val="24"/>
+          <w:szCs w:val="24"/>
+          <w:shd w:val="clear" w:color="auto" w:fill="FFFFFF"/>
+          <w:lang w:val="ru-RU"/>
+        </w:rPr>
+        <w:t xml:space="preserve"> имеет несколько преимуществ. Так как это интерпретируемый язык, то методы и свойства могут добавляться к классу в любое время и не обязаны быть объявленными в конструкторе класса, как в других объектно-ориентированных языках, таких как </w:t>
+      </w:r>
+      <w:r>
+        <w:rPr>
+          <w:rFonts w:ascii="Arial" w:hAnsi="Arial" w:cs="Arial"/>
+          <w:color w:val="000000"/>
+          <w:sz w:val="24"/>
+          <w:szCs w:val="24"/>
+          <w:shd w:val="clear" w:color="auto" w:fill="FFFFFF"/>
+        </w:rPr>
+        <w:t>C</w:t>
+      </w:r>
+      <w:r>
+        <w:rPr>
+          <w:rFonts w:ascii="Arial" w:hAnsi="Arial" w:cs="Arial"/>
+          <w:color w:val="000000"/>
+          <w:sz w:val="24"/>
+          <w:szCs w:val="24"/>
+          <w:shd w:val="clear" w:color="auto" w:fill="FFFFFF"/>
+          <w:lang w:val="ru-RU"/>
+        </w:rPr>
+        <w:t xml:space="preserve">++. Так как </w:t>
+      </w:r>
+      <w:r>
+        <w:rPr>
+          <w:rFonts w:ascii="Arial" w:hAnsi="Arial" w:cs="Arial"/>
+          <w:color w:val="000000"/>
+          <w:sz w:val="24"/>
+          <w:szCs w:val="24"/>
+          <w:shd w:val="clear" w:color="auto" w:fill="FFFFFF"/>
+        </w:rPr>
+        <w:t>JavaScript</w:t>
+      </w:r>
+      <w:r>
+        <w:rPr>
+          <w:rFonts w:ascii="Arial" w:hAnsi="Arial" w:cs="Arial"/>
+          <w:color w:val="000000"/>
+          <w:sz w:val="24"/>
+          <w:szCs w:val="24"/>
+          <w:shd w:val="clear" w:color="auto" w:fill="FFFFFF"/>
+          <w:lang w:val="ru-RU"/>
+        </w:rPr>
+        <w:t xml:space="preserve"> поддерживает переменные типы данных, свойства класса не обязательно должны иметь фиксированный тип данных (такой как </w:t>
+      </w:r>
+      <w:r>
+        <w:rPr>
+          <w:rFonts w:ascii="Arial" w:hAnsi="Arial" w:cs="Arial"/>
+          <w:color w:val="000000"/>
+          <w:sz w:val="24"/>
+          <w:szCs w:val="24"/>
+          <w:shd w:val="clear" w:color="auto" w:fill="FFFFFF"/>
+        </w:rPr>
+        <w:t>Boolean</w:t>
+      </w:r>
+      <w:r>
+        <w:rPr>
+          <w:rFonts w:ascii="Arial" w:hAnsi="Arial" w:cs="Arial"/>
+          <w:color w:val="000000"/>
+          <w:sz w:val="24"/>
+          <w:szCs w:val="24"/>
+          <w:shd w:val="clear" w:color="auto" w:fill="FFFFFF"/>
+          <w:lang w:val="ru-RU"/>
+        </w:rPr>
+        <w:t xml:space="preserve"> или </w:t>
+      </w:r>
+      <w:r>
+        <w:rPr>
+          <w:rFonts w:ascii="Arial" w:hAnsi="Arial" w:cs="Arial"/>
+          <w:color w:val="000000"/>
+          <w:sz w:val="24"/>
+          <w:szCs w:val="24"/>
+          <w:shd w:val="clear" w:color="auto" w:fill="FFFFFF"/>
+        </w:rPr>
+        <w:t>string</w:t>
+      </w:r>
+      <w:r>
+        <w:rPr>
+          <w:rFonts w:ascii="Arial" w:hAnsi="Arial" w:cs="Arial"/>
+          <w:color w:val="000000"/>
+          <w:sz w:val="24"/>
+          <w:szCs w:val="24"/>
+          <w:shd w:val="clear" w:color="auto" w:fill="FFFFFF"/>
+          <w:lang w:val="ru-RU"/>
+        </w:rPr>
+        <w:t xml:space="preserve">) и могут меняться в любое время. Более того, объектно-ориентированный </w:t>
+      </w:r>
+      <w:r>
+        <w:rPr>
+          <w:rFonts w:ascii="Arial" w:hAnsi="Arial" w:cs="Arial"/>
+          <w:color w:val="000000"/>
+          <w:sz w:val="24"/>
+          <w:szCs w:val="24"/>
+          <w:shd w:val="clear" w:color="auto" w:fill="FFFFFF"/>
+        </w:rPr>
+        <w:t>JavaScript</w:t>
+      </w:r>
+      <w:r>
+        <w:rPr>
+          <w:rFonts w:ascii="Arial" w:hAnsi="Arial" w:cs="Arial"/>
+          <w:color w:val="000000"/>
+          <w:sz w:val="24"/>
+          <w:szCs w:val="24"/>
+          <w:shd w:val="clear" w:color="auto" w:fill="FFFFFF"/>
+          <w:lang w:val="ru-RU"/>
+        </w:rPr>
+        <w:t xml:space="preserve"> более гибок и эффективен, чем процедурный </w:t>
+      </w:r>
+      <w:r>
+        <w:rPr>
+          <w:rFonts w:ascii="Arial" w:hAnsi="Arial" w:cs="Arial"/>
+          <w:color w:val="000000"/>
+          <w:sz w:val="24"/>
+          <w:szCs w:val="24"/>
+          <w:shd w:val="clear" w:color="auto" w:fill="FFFFFF"/>
+        </w:rPr>
+        <w:t>JavaScript</w:t>
+      </w:r>
+      <w:r>
+        <w:rPr>
+          <w:rFonts w:ascii="Arial" w:hAnsi="Arial" w:cs="Arial"/>
+          <w:color w:val="000000"/>
+          <w:sz w:val="24"/>
+          <w:szCs w:val="24"/>
+          <w:shd w:val="clear" w:color="auto" w:fill="FFFFFF"/>
+          <w:lang w:val="ru-RU"/>
+        </w:rPr>
+        <w:t xml:space="preserve">, так как объекты полностью поддерживают инкапсуляцию и наследование, и полиморфизм реализуется с помощью свойства </w:t>
+      </w:r>
+      <w:r>
+        <w:rPr>
+          <w:rFonts w:ascii="Arial" w:hAnsi="Arial" w:cs="Arial"/>
+          <w:color w:val="000000"/>
+          <w:sz w:val="24"/>
+          <w:szCs w:val="24"/>
+          <w:shd w:val="clear" w:color="auto" w:fill="FFFFFF"/>
+        </w:rPr>
+        <w:t>prototype</w:t>
+      </w:r>
+      <w:r>
+        <w:rPr>
+          <w:rFonts w:ascii="Arial" w:hAnsi="Arial" w:cs="Arial"/>
+          <w:color w:val="000000"/>
+          <w:sz w:val="24"/>
+          <w:szCs w:val="24"/>
+          <w:shd w:val="clear" w:color="auto" w:fill="FFFFFF"/>
+          <w:lang w:val="ru-RU"/>
+        </w:rPr>
+        <w:t>.</w:t>
+      </w:r>
+    </w:p>
+    <w:p>
+      <w:pPr>
+        <w:shd w:val="clear" w:color="auto" w:fill="FFFFFF"/>
+        <w:spacing w:after="0" w:line="240" w:lineRule="auto"/>
+        <w:rPr>
+          <w:rFonts w:ascii="Arial" w:hAnsi="Arial" w:cs="Arial"/>
+          <w:lang w:val="ru-RU"/>
+        </w:rPr>
+      </w:pPr>
+    </w:p>
+    <w:p>
+      <w:pPr>
+        <w:shd w:val="clear" w:color="auto" w:fill="FFFFFF"/>
+        <w:spacing w:after="0" w:line="240" w:lineRule="auto"/>
+        <w:rPr>
+          <w:rFonts w:ascii="Arial" w:hAnsi="Arial" w:cs="Arial"/>
+          <w:sz w:val="24"/>
+          <w:szCs w:val="24"/>
+          <w:lang w:val="ru-RU"/>
         </w:rPr>
       </w:pPr>
       <w:bookmarkStart w:id="0" w:name="_GoBack"/>
       <w:bookmarkEnd w:id="0"/>
-    </w:p>
-    <w:p>
-      <w:pPr>
-        <w:shd w:val="clear" w:color="auto" w:fill="FFFFFF"/>
-        <w:spacing w:after="0" w:line="240" w:lineRule="auto"/>
-        <w:rPr>
-          <w:rFonts w:ascii="Arial" w:hAnsi="Arial" w:cs="Arial"/>
-        </w:rPr>
-      </w:pPr>
-    </w:p>
-    <w:p>
-      <w:pPr>
-        <w:shd w:val="clear" w:color="auto" w:fill="FFFFFF"/>
-        <w:spacing w:after="0" w:line="240" w:lineRule="auto"/>
-        <w:rPr>
-          <w:rFonts w:ascii="Arial" w:hAnsi="Arial" w:cs="Arial"/>
-          <w:lang w:val="ru-RU"/>
-        </w:rPr>
-      </w:pPr>
-    </w:p>
-    <w:p>
-      <w:pPr>
-        <w:shd w:val="clear" w:color="auto" w:fill="FFFFFF"/>
-        <w:spacing w:after="0" w:line="240" w:lineRule="auto"/>
-        <w:rPr>
-          <w:rFonts w:ascii="Arial" w:hAnsi="Arial" w:cs="Arial"/>
-          <w:sz w:val="24"/>
-          <w:szCs w:val="24"/>
-        </w:rPr>
-      </w:pPr>
     </w:p>
     <w:sectPr>
       <w:pgSz w:w="12240" w:h="15840"/>

</xml_diff>

<commit_message>
#21 add button edit comment
</commit_message>
<xml_diff>
--- a/report.docx
+++ b/report.docx
@@ -2293,7 +2293,7 @@
                     <pic:cNvPicPr/>
                   </pic:nvPicPr>
                   <pic:blipFill>
-                    <a:blip r:embed="rId5" cstate="print">
+                    <a:blip r:embed="rId7" cstate="print">
                       <a:extLst>
                         <a:ext uri="{28A0092B-C50C-407E-A947-70E740481C1C}">
                           <a14:useLocalDpi xmlns:a14="http://schemas.microsoft.com/office/drawing/2010/main" val="0"/>
@@ -2400,7 +2400,7 @@
                     <pic:cNvPicPr/>
                   </pic:nvPicPr>
                   <pic:blipFill>
-                    <a:blip r:embed="rId6">
+                    <a:blip r:embed="rId8">
                       <a:extLst>
                         <a:ext uri="{28A0092B-C50C-407E-A947-70E740481C1C}">
                           <a14:useLocalDpi xmlns:a14="http://schemas.microsoft.com/office/drawing/2010/main" val="0"/>
@@ -2879,24 +2879,27 @@
           <w:rFonts w:ascii="Arial" w:hAnsi="Arial" w:cs="Arial"/>
           <w:sz w:val="24"/>
           <w:szCs w:val="24"/>
-        </w:rPr>
-      </w:pPr>
-    </w:p>
-    <w:p>
-      <w:pPr>
-        <w:rPr>
-          <w:rFonts w:ascii="Arial" w:hAnsi="Arial" w:cs="Arial"/>
-          <w:sz w:val="24"/>
-          <w:szCs w:val="24"/>
-        </w:rPr>
-      </w:pPr>
-    </w:p>
-    <w:p>
-      <w:pPr>
-        <w:rPr>
-          <w:rFonts w:ascii="Arial" w:hAnsi="Arial" w:cs="Arial"/>
-          <w:sz w:val="24"/>
-          <w:szCs w:val="24"/>
+          <w:lang w:val="ru-RU"/>
+        </w:rPr>
+      </w:pPr>
+    </w:p>
+    <w:p>
+      <w:pPr>
+        <w:rPr>
+          <w:rFonts w:ascii="Arial" w:hAnsi="Arial" w:cs="Arial"/>
+          <w:sz w:val="24"/>
+          <w:szCs w:val="24"/>
+          <w:lang w:val="ru-RU"/>
+        </w:rPr>
+      </w:pPr>
+    </w:p>
+    <w:p>
+      <w:pPr>
+        <w:rPr>
+          <w:rFonts w:ascii="Arial" w:hAnsi="Arial" w:cs="Arial"/>
+          <w:sz w:val="24"/>
+          <w:szCs w:val="24"/>
+          <w:lang w:val="ru-RU"/>
         </w:rPr>
       </w:pPr>
     </w:p>
@@ -2947,9 +2950,9 @@
           <w:lang w:val="ru-RU"/>
         </w:rPr>
         <w:drawing>
-          <wp:inline distT="0" distB="0" distL="0" distR="0" wp14:anchorId="74C0E478" wp14:editId="6B055620">
-            <wp:extent cx="6824900" cy="3441940"/>
-            <wp:effectExtent l="0" t="0" r="0" b="6350"/>
+          <wp:inline distT="0" distB="0" distL="0" distR="0" wp14:anchorId="74C0E478" wp14:editId="17C52BF4">
+            <wp:extent cx="6734755" cy="3441661"/>
+            <wp:effectExtent l="0" t="0" r="0" b="6985"/>
             <wp:docPr id="3" name="Picture 3"/>
             <wp:cNvGraphicFramePr>
               <a:graphicFrameLocks xmlns:a="http://schemas.openxmlformats.org/drawingml/2006/main" noChangeAspect="1"/>
@@ -2962,7 +2965,7 @@
                     <pic:cNvPicPr/>
                   </pic:nvPicPr>
                   <pic:blipFill>
-                    <a:blip r:embed="rId7">
+                    <a:blip r:embed="rId9">
                       <a:extLst>
                         <a:ext uri="{28A0092B-C50C-407E-A947-70E740481C1C}">
                           <a14:useLocalDpi xmlns:a14="http://schemas.microsoft.com/office/drawing/2010/main" val="0"/>
@@ -2976,7 +2979,7 @@
                   <pic:spPr>
                     <a:xfrm>
                       <a:off x="0" y="0"/>
-                      <a:ext cx="6949879" cy="3504970"/>
+                      <a:ext cx="6865768" cy="3508613"/>
                     </a:xfrm>
                     <a:prstGeom prst="rect">
                       <a:avLst/>
@@ -3101,16 +3104,7 @@
           <w:szCs w:val="24"/>
           <w:lang w:val="ru-RU"/>
         </w:rPr>
-        <w:t>данных пользователя</w:t>
-      </w:r>
-      <w:r>
-        <w:rPr>
-          <w:rFonts w:ascii="Arial" w:hAnsi="Arial" w:cs="Arial"/>
-          <w:sz w:val="24"/>
-          <w:szCs w:val="24"/>
-          <w:lang w:val="ru-RU"/>
-        </w:rPr>
-        <w:t xml:space="preserve"> </w:t>
+        <w:t xml:space="preserve">данных пользователя </w:t>
       </w:r>
       <w:r>
         <w:rPr>
@@ -3193,16 +3187,7 @@
           <w:szCs w:val="24"/>
           <w:lang w:val="ru-RU"/>
         </w:rPr>
-        <w:t>огда пользователь пишет пароль не правильно</w:t>
-      </w:r>
-      <w:r>
-        <w:rPr>
-          <w:rFonts w:ascii="Arial" w:hAnsi="Arial" w:cs="Arial"/>
-          <w:sz w:val="24"/>
-          <w:szCs w:val="24"/>
-          <w:lang w:val="ru-RU"/>
-        </w:rPr>
-        <w:t xml:space="preserve"> :</w:t>
+        <w:t>огда пользователь пишет пароль не правильно :</w:t>
       </w:r>
     </w:p>
     <w:p>
@@ -3226,8 +3211,8 @@
           <w:lang w:val="ru-RU"/>
         </w:rPr>
         <w:drawing>
-          <wp:inline distT="0" distB="0" distL="0" distR="0" wp14:anchorId="7E453CD1" wp14:editId="23D15E31">
-            <wp:extent cx="6029864" cy="2803265"/>
+          <wp:inline distT="0" distB="0" distL="0" distR="0" wp14:anchorId="7E453CD1" wp14:editId="1E213987">
+            <wp:extent cx="6782435" cy="2918128"/>
             <wp:effectExtent l="0" t="0" r="0" b="0"/>
             <wp:docPr id="5" name="Picture 5"/>
             <wp:cNvGraphicFramePr>
@@ -3241,7 +3226,7 @@
                     <pic:cNvPicPr/>
                   </pic:nvPicPr>
                   <pic:blipFill>
-                    <a:blip r:embed="rId8" cstate="print">
+                    <a:blip r:embed="rId10" cstate="print">
                       <a:extLst>
                         <a:ext uri="{28A0092B-C50C-407E-A947-70E740481C1C}">
                           <a14:useLocalDpi xmlns:a14="http://schemas.microsoft.com/office/drawing/2010/main" val="0"/>
@@ -3255,7 +3240,7 @@
                   <pic:spPr>
                     <a:xfrm>
                       <a:off x="0" y="0"/>
-                      <a:ext cx="6103202" cy="2837360"/>
+                      <a:ext cx="6810657" cy="2930270"/>
                     </a:xfrm>
                     <a:prstGeom prst="rect">
                       <a:avLst/>
@@ -3333,7 +3318,7 @@
                     <pic:cNvPicPr/>
                   </pic:nvPicPr>
                   <pic:blipFill>
-                    <a:blip r:embed="rId9">
+                    <a:blip r:embed="rId11">
                       <a:extLst>
                         <a:ext uri="{28A0092B-C50C-407E-A947-70E740481C1C}">
                           <a14:useLocalDpi xmlns:a14="http://schemas.microsoft.com/office/drawing/2010/main" val="0"/>
@@ -3585,7 +3570,7 @@
                     <pic:cNvPicPr/>
                   </pic:nvPicPr>
                   <pic:blipFill>
-                    <a:blip r:embed="rId10">
+                    <a:blip r:embed="rId12">
                       <a:extLst>
                         <a:ext uri="{28A0092B-C50C-407E-A947-70E740481C1C}">
                           <a14:useLocalDpi xmlns:a14="http://schemas.microsoft.com/office/drawing/2010/main" val="0"/>
@@ -3878,17 +3863,1212 @@
         </w:rPr>
         <w:t>C</w:t>
       </w:r>
+      <w:r>
+        <w:rPr>
+          <w:rFonts w:ascii="Arial" w:hAnsi="Arial" w:cs="Arial"/>
+          <w:sz w:val="24"/>
+          <w:szCs w:val="24"/>
+          <w:lang w:val="ru-RU"/>
+        </w:rPr>
+        <w:t>траница, показывающая все темы, которые пользователь</w:t>
+      </w:r>
+      <w:r>
+        <w:rPr>
+          <w:rFonts w:ascii="Arial" w:hAnsi="Arial" w:cs="Arial"/>
+          <w:sz w:val="24"/>
+          <w:szCs w:val="24"/>
+          <w:lang w:val="ru-RU"/>
+        </w:rPr>
+        <w:t xml:space="preserve"> </w:t>
+      </w:r>
+      <w:r>
+        <w:rPr>
+          <w:rFonts w:ascii="Arial" w:hAnsi="Arial" w:cs="Arial"/>
+          <w:sz w:val="24"/>
+          <w:szCs w:val="24"/>
+          <w:lang w:val="ru-RU"/>
+        </w:rPr>
+        <w:t>ищет</w:t>
+      </w:r>
+    </w:p>
+    <w:p>
+      <w:pPr>
+        <w:tabs>
+          <w:tab w:val="left" w:pos="1234"/>
+        </w:tabs>
+        <w:rPr>
+          <w:rFonts w:ascii="Arial" w:hAnsi="Arial" w:cs="Arial"/>
+          <w:sz w:val="24"/>
+          <w:szCs w:val="24"/>
+          <w:lang w:val="ru-RU"/>
+        </w:rPr>
+      </w:pPr>
+      <w:r>
+        <w:rPr>
+          <w:rFonts w:ascii="Arial" w:hAnsi="Arial" w:cs="Arial"/>
+          <w:sz w:val="24"/>
+          <w:szCs w:val="24"/>
+          <w:lang w:val="ru-RU"/>
+        </w:rPr>
+        <w:t>Если сервер найдет какой-либо тем, который совпадает с пользователем хочет найти</w:t>
+      </w:r>
+      <w:r>
+        <w:rPr>
+          <w:rFonts w:ascii="Arial" w:hAnsi="Arial" w:cs="Arial"/>
+          <w:sz w:val="24"/>
+          <w:szCs w:val="24"/>
+          <w:lang w:val="ru-RU"/>
+        </w:rPr>
+        <w:t xml:space="preserve"> :</w:t>
+      </w:r>
+    </w:p>
+    <w:p>
+      <w:pPr>
+        <w:tabs>
+          <w:tab w:val="left" w:pos="1234"/>
+        </w:tabs>
+        <w:rPr>
+          <w:rFonts w:ascii="Arial" w:hAnsi="Arial" w:cs="Arial"/>
+          <w:noProof/>
+          <w:sz w:val="24"/>
+          <w:szCs w:val="24"/>
+          <w:lang w:val="ru-RU"/>
+        </w:rPr>
+      </w:pPr>
+      <w:r>
+        <w:rPr>
+          <w:rFonts w:ascii="Arial" w:hAnsi="Arial" w:cs="Arial"/>
+          <w:noProof/>
+          <w:sz w:val="24"/>
+          <w:szCs w:val="24"/>
+          <w:lang w:val="ru-RU"/>
+        </w:rPr>
+        <w:drawing>
+          <wp:inline distT="0" distB="0" distL="0" distR="0" wp14:anchorId="339A7504" wp14:editId="174B9B8B">
+            <wp:extent cx="6766560" cy="3177540"/>
+            <wp:effectExtent l="0" t="0" r="0" b="3810"/>
+            <wp:docPr id="7" name="Picture 7"/>
+            <wp:cNvGraphicFramePr>
+              <a:graphicFrameLocks xmlns:a="http://schemas.openxmlformats.org/drawingml/2006/main" noChangeAspect="1"/>
+            </wp:cNvGraphicFramePr>
+            <a:graphic xmlns:a="http://schemas.openxmlformats.org/drawingml/2006/main">
+              <a:graphicData uri="http://schemas.openxmlformats.org/drawingml/2006/picture">
+                <pic:pic xmlns:pic="http://schemas.openxmlformats.org/drawingml/2006/picture">
+                  <pic:nvPicPr>
+                    <pic:cNvPr id="7" name="filter.PNG"/>
+                    <pic:cNvPicPr/>
+                  </pic:nvPicPr>
+                  <pic:blipFill>
+                    <a:blip r:embed="rId13" cstate="print">
+                      <a:extLst>
+                        <a:ext uri="{28A0092B-C50C-407E-A947-70E740481C1C}">
+                          <a14:useLocalDpi xmlns:a14="http://schemas.microsoft.com/office/drawing/2010/main" val="0"/>
+                        </a:ext>
+                      </a:extLst>
+                    </a:blip>
+                    <a:stretch>
+                      <a:fillRect/>
+                    </a:stretch>
+                  </pic:blipFill>
+                  <pic:spPr>
+                    <a:xfrm>
+                      <a:off x="0" y="0"/>
+                      <a:ext cx="6950857" cy="3264085"/>
+                    </a:xfrm>
+                    <a:prstGeom prst="rect">
+                      <a:avLst/>
+                    </a:prstGeom>
+                  </pic:spPr>
+                </pic:pic>
+              </a:graphicData>
+            </a:graphic>
+          </wp:inline>
+        </w:drawing>
+      </w:r>
+    </w:p>
+    <w:p>
+      <w:pPr>
+        <w:tabs>
+          <w:tab w:val="left" w:pos="924"/>
+        </w:tabs>
+        <w:rPr>
+          <w:rFonts w:ascii="Arial" w:eastAsia="Times New Roman" w:hAnsi="Arial" w:cs="Arial"/>
+          <w:color w:val="000000"/>
+          <w:sz w:val="24"/>
+          <w:szCs w:val="24"/>
+        </w:rPr>
+      </w:pPr>
+      <w:r>
+        <w:rPr>
+          <w:rFonts w:ascii="Arial" w:eastAsia="Times New Roman" w:hAnsi="Arial" w:cs="Arial"/>
+          <w:color w:val="000000"/>
+          <w:sz w:val="24"/>
+          <w:szCs w:val="24"/>
+        </w:rPr>
+        <w:t>В противном случае:</w:t>
+      </w:r>
+    </w:p>
+    <w:p>
+      <w:pPr>
+        <w:tabs>
+          <w:tab w:val="left" w:pos="924"/>
+        </w:tabs>
+        <w:rPr>
+          <w:rFonts w:ascii="Arial" w:hAnsi="Arial" w:cs="Arial"/>
+          <w:sz w:val="24"/>
+          <w:szCs w:val="24"/>
+          <w:lang w:val="ru-RU"/>
+        </w:rPr>
+      </w:pPr>
+      <w:r>
+        <w:rPr>
+          <w:rFonts w:ascii="Arial" w:hAnsi="Arial" w:cs="Arial"/>
+          <w:noProof/>
+          <w:sz w:val="24"/>
+          <w:szCs w:val="24"/>
+          <w:lang w:val="ru-RU"/>
+        </w:rPr>
+        <w:drawing>
+          <wp:inline distT="0" distB="0" distL="0" distR="0" wp14:anchorId="669FF2CD" wp14:editId="60AF693A">
+            <wp:extent cx="6734755" cy="3152140"/>
+            <wp:effectExtent l="0" t="0" r="9525" b="0"/>
+            <wp:docPr id="8" name="Picture 8"/>
+            <wp:cNvGraphicFramePr>
+              <a:graphicFrameLocks xmlns:a="http://schemas.openxmlformats.org/drawingml/2006/main" noChangeAspect="1"/>
+            </wp:cNvGraphicFramePr>
+            <a:graphic xmlns:a="http://schemas.openxmlformats.org/drawingml/2006/main">
+              <a:graphicData uri="http://schemas.openxmlformats.org/drawingml/2006/picture">
+                <pic:pic xmlns:pic="http://schemas.openxmlformats.org/drawingml/2006/picture">
+                  <pic:nvPicPr>
+                    <pic:cNvPr id="8" name="filter_none.PNG"/>
+                    <pic:cNvPicPr/>
+                  </pic:nvPicPr>
+                  <pic:blipFill>
+                    <a:blip r:embed="rId14" cstate="print">
+                      <a:extLst>
+                        <a:ext uri="{28A0092B-C50C-407E-A947-70E740481C1C}">
+                          <a14:useLocalDpi xmlns:a14="http://schemas.microsoft.com/office/drawing/2010/main" val="0"/>
+                        </a:ext>
+                      </a:extLst>
+                    </a:blip>
+                    <a:stretch>
+                      <a:fillRect/>
+                    </a:stretch>
+                  </pic:blipFill>
+                  <pic:spPr>
+                    <a:xfrm>
+                      <a:off x="0" y="0"/>
+                      <a:ext cx="6875097" cy="3217826"/>
+                    </a:xfrm>
+                    <a:prstGeom prst="rect">
+                      <a:avLst/>
+                    </a:prstGeom>
+                  </pic:spPr>
+                </pic:pic>
+              </a:graphicData>
+            </a:graphic>
+          </wp:inline>
+        </w:drawing>
+      </w:r>
+    </w:p>
+    <w:p>
+      <w:pPr>
+        <w:pStyle w:val="ListParagraph"/>
+        <w:numPr>
+          <w:ilvl w:val="0"/>
+          <w:numId w:val="1"/>
+        </w:numPr>
+        <w:tabs>
+          <w:tab w:val="left" w:pos="924"/>
+        </w:tabs>
+        <w:rPr>
+          <w:rFonts w:ascii="Arial" w:hAnsi="Arial" w:cs="Arial"/>
+          <w:sz w:val="24"/>
+          <w:szCs w:val="24"/>
+          <w:lang w:val="ru-RU"/>
+        </w:rPr>
+      </w:pPr>
+      <w:r>
+        <w:rPr>
+          <w:rFonts w:ascii="Arial" w:hAnsi="Arial" w:cs="Arial"/>
+          <w:sz w:val="24"/>
+          <w:szCs w:val="24"/>
+          <w:lang w:val="ru-RU"/>
+        </w:rPr>
+        <w:t>Когда пользователь пишет тег, который он хочет найти в строке поиска (с энак «#» или нет, не имеет значения). Сервер будет искать в базе данных тем и находить все темы с этим тегом.</w:t>
+      </w:r>
+    </w:p>
+    <w:p>
+      <w:pPr>
+        <w:tabs>
+          <w:tab w:val="left" w:pos="924"/>
+        </w:tabs>
+        <w:rPr>
+          <w:rFonts w:ascii="Arial" w:hAnsi="Arial" w:cs="Arial"/>
+          <w:sz w:val="24"/>
+          <w:szCs w:val="24"/>
+        </w:rPr>
+      </w:pPr>
+      <w:r>
+        <w:rPr>
+          <w:rFonts w:ascii="Arial" w:hAnsi="Arial" w:cs="Arial"/>
+          <w:sz w:val="24"/>
+          <w:szCs w:val="24"/>
+        </w:rPr>
+        <w:lastRenderedPageBreak/>
+        <w:t>6: C</w:t>
+      </w:r>
+      <w:r>
+        <w:rPr>
+          <w:rFonts w:ascii="Arial" w:hAnsi="Arial" w:cs="Arial"/>
+          <w:sz w:val="24"/>
+          <w:szCs w:val="24"/>
+        </w:rPr>
+        <w:t>траница для показа темы</w:t>
+      </w:r>
+    </w:p>
+    <w:p>
+      <w:pPr>
+        <w:tabs>
+          <w:tab w:val="left" w:pos="924"/>
+        </w:tabs>
+        <w:rPr>
+          <w:rFonts w:ascii="Arial" w:hAnsi="Arial" w:cs="Arial"/>
+          <w:noProof/>
+          <w:sz w:val="24"/>
+          <w:szCs w:val="24"/>
+        </w:rPr>
+      </w:pPr>
+      <w:r>
+        <w:rPr>
+          <w:rFonts w:ascii="Arial" w:hAnsi="Arial" w:cs="Arial"/>
+          <w:noProof/>
+          <w:sz w:val="24"/>
+          <w:szCs w:val="24"/>
+        </w:rPr>
+        <w:drawing>
+          <wp:inline distT="0" distB="0" distL="0" distR="0" wp14:anchorId="217DBBE2" wp14:editId="212D786D">
+            <wp:extent cx="6740525" cy="4373218"/>
+            <wp:effectExtent l="0" t="0" r="3175" b="8890"/>
+            <wp:docPr id="9" name="Picture 9"/>
+            <wp:cNvGraphicFramePr>
+              <a:graphicFrameLocks xmlns:a="http://schemas.openxmlformats.org/drawingml/2006/main" noChangeAspect="1"/>
+            </wp:cNvGraphicFramePr>
+            <a:graphic xmlns:a="http://schemas.openxmlformats.org/drawingml/2006/main">
+              <a:graphicData uri="http://schemas.openxmlformats.org/drawingml/2006/picture">
+                <pic:pic xmlns:pic="http://schemas.openxmlformats.org/drawingml/2006/picture">
+                  <pic:nvPicPr>
+                    <pic:cNvPr id="9" name="thread-view.PNG"/>
+                    <pic:cNvPicPr/>
+                  </pic:nvPicPr>
+                  <pic:blipFill>
+                    <a:blip r:embed="rId15">
+                      <a:extLst>
+                        <a:ext uri="{28A0092B-C50C-407E-A947-70E740481C1C}">
+                          <a14:useLocalDpi xmlns:a14="http://schemas.microsoft.com/office/drawing/2010/main" val="0"/>
+                        </a:ext>
+                      </a:extLst>
+                    </a:blip>
+                    <a:stretch>
+                      <a:fillRect/>
+                    </a:stretch>
+                  </pic:blipFill>
+                  <pic:spPr>
+                    <a:xfrm>
+                      <a:off x="0" y="0"/>
+                      <a:ext cx="6769737" cy="4392171"/>
+                    </a:xfrm>
+                    <a:prstGeom prst="rect">
+                      <a:avLst/>
+                    </a:prstGeom>
+                  </pic:spPr>
+                </pic:pic>
+              </a:graphicData>
+            </a:graphic>
+          </wp:inline>
+        </w:drawing>
+      </w:r>
+    </w:p>
+    <w:p>
+      <w:pPr>
+        <w:pStyle w:val="ListParagraph"/>
+        <w:numPr>
+          <w:ilvl w:val="0"/>
+          <w:numId w:val="1"/>
+        </w:numPr>
+        <w:rPr>
+          <w:rFonts w:ascii="Arial" w:hAnsi="Arial" w:cs="Arial"/>
+          <w:sz w:val="24"/>
+          <w:szCs w:val="24"/>
+          <w:lang w:val="ru-RU"/>
+        </w:rPr>
+      </w:pPr>
+      <w:r>
+        <w:rPr>
+          <w:rFonts w:ascii="Arial" w:hAnsi="Arial" w:cs="Arial"/>
+          <w:sz w:val="24"/>
+          <w:szCs w:val="24"/>
+        </w:rPr>
+        <w:t>Эта страница показывает</w:t>
+      </w:r>
+    </w:p>
+    <w:p>
+      <w:pPr>
+        <w:pStyle w:val="ListParagraph"/>
+        <w:numPr>
+          <w:ilvl w:val="1"/>
+          <w:numId w:val="1"/>
+        </w:numPr>
+        <w:rPr>
+          <w:rFonts w:ascii="Arial" w:hAnsi="Arial" w:cs="Arial"/>
+          <w:sz w:val="24"/>
+          <w:szCs w:val="24"/>
+          <w:lang w:val="ru-RU"/>
+        </w:rPr>
+      </w:pPr>
+      <w:r>
+        <w:rPr>
+          <w:rFonts w:ascii="Arial" w:hAnsi="Arial" w:cs="Arial"/>
+          <w:sz w:val="24"/>
+          <w:szCs w:val="24"/>
+          <w:lang w:val="ru-RU"/>
+        </w:rPr>
+        <w:t>время, когда автор пишет эту тему</w:t>
+      </w:r>
+    </w:p>
+    <w:p>
+      <w:pPr>
+        <w:pStyle w:val="ListParagraph"/>
+        <w:numPr>
+          <w:ilvl w:val="1"/>
+          <w:numId w:val="1"/>
+        </w:numPr>
+        <w:rPr>
+          <w:rFonts w:ascii="Arial" w:hAnsi="Arial" w:cs="Arial"/>
+          <w:sz w:val="24"/>
+          <w:szCs w:val="24"/>
+          <w:lang w:val="ru-RU"/>
+        </w:rPr>
+      </w:pPr>
+      <w:r>
+        <w:rPr>
+          <w:rFonts w:ascii="Arial" w:hAnsi="Arial" w:cs="Arial"/>
+          <w:sz w:val="24"/>
+          <w:szCs w:val="24"/>
+          <w:lang w:val="ru-RU"/>
+        </w:rPr>
+        <w:t>автор, пользователь, который написал эту тему</w:t>
+      </w:r>
+    </w:p>
+    <w:p>
+      <w:pPr>
+        <w:pStyle w:val="ListParagraph"/>
+        <w:numPr>
+          <w:ilvl w:val="1"/>
+          <w:numId w:val="1"/>
+        </w:numPr>
+        <w:rPr>
+          <w:rFonts w:ascii="Arial" w:hAnsi="Arial" w:cs="Arial"/>
+          <w:sz w:val="24"/>
+          <w:szCs w:val="24"/>
+          <w:lang w:val="ru-RU"/>
+        </w:rPr>
+      </w:pPr>
+      <w:r>
+        <w:rPr>
+          <w:rFonts w:ascii="Arial" w:hAnsi="Arial" w:cs="Arial"/>
+          <w:sz w:val="24"/>
+          <w:szCs w:val="24"/>
+          <w:lang w:val="ru-RU"/>
+        </w:rPr>
+        <w:t>название и содержание этой темы</w:t>
+      </w:r>
+    </w:p>
+    <w:p>
+      <w:pPr>
+        <w:pStyle w:val="ListParagraph"/>
+        <w:numPr>
+          <w:ilvl w:val="1"/>
+          <w:numId w:val="1"/>
+        </w:numPr>
+        <w:rPr>
+          <w:rFonts w:ascii="Arial" w:hAnsi="Arial" w:cs="Arial"/>
+          <w:sz w:val="24"/>
+          <w:szCs w:val="24"/>
+          <w:lang w:val="ru-RU"/>
+        </w:rPr>
+      </w:pPr>
+      <w:r>
+        <w:rPr>
+          <w:rFonts w:ascii="Arial" w:hAnsi="Arial" w:cs="Arial"/>
+          <w:sz w:val="24"/>
+          <w:szCs w:val="24"/>
+          <w:lang w:val="ru-RU"/>
+        </w:rPr>
+        <w:t xml:space="preserve">кнопка нравится / не нравится, количество </w:t>
+      </w:r>
+      <w:r>
+        <w:rPr>
+          <w:rFonts w:ascii="Arial" w:hAnsi="Arial" w:cs="Arial"/>
+          <w:sz w:val="24"/>
+          <w:szCs w:val="24"/>
+          <w:lang w:val="ru-RU"/>
+        </w:rPr>
+        <w:t>«</w:t>
+      </w:r>
+      <w:r>
+        <w:rPr>
+          <w:rFonts w:ascii="Arial" w:hAnsi="Arial" w:cs="Arial"/>
+          <w:sz w:val="24"/>
+          <w:szCs w:val="24"/>
+          <w:lang w:val="ru-RU"/>
+        </w:rPr>
+        <w:t>upvote</w:t>
+      </w:r>
+      <w:r>
+        <w:rPr>
+          <w:rFonts w:ascii="Arial" w:hAnsi="Arial" w:cs="Arial"/>
+          <w:sz w:val="24"/>
+          <w:szCs w:val="24"/>
+          <w:lang w:val="ru-RU"/>
+        </w:rPr>
+        <w:t>»</w:t>
+      </w:r>
+      <w:r>
+        <w:rPr>
+          <w:rFonts w:ascii="Arial" w:hAnsi="Arial" w:cs="Arial"/>
+          <w:sz w:val="24"/>
+          <w:szCs w:val="24"/>
+          <w:lang w:val="ru-RU"/>
+        </w:rPr>
+        <w:t>, количество комментариев</w:t>
+      </w:r>
+    </w:p>
+    <w:p>
+      <w:pPr>
+        <w:pStyle w:val="ListParagraph"/>
+        <w:numPr>
+          <w:ilvl w:val="1"/>
+          <w:numId w:val="1"/>
+        </w:numPr>
+        <w:rPr>
+          <w:rFonts w:ascii="Arial" w:hAnsi="Arial" w:cs="Arial"/>
+          <w:sz w:val="24"/>
+          <w:szCs w:val="24"/>
+          <w:lang w:val="ru-RU"/>
+        </w:rPr>
+      </w:pPr>
+      <w:r>
+        <w:rPr>
+          <w:rFonts w:ascii="Arial" w:hAnsi="Arial" w:cs="Arial"/>
+          <w:sz w:val="24"/>
+          <w:szCs w:val="24"/>
+          <w:lang w:val="ru-RU"/>
+        </w:rPr>
+        <w:t>место для написания комментария к этой теме (показывать только когда пользователь в сети)</w:t>
+      </w:r>
+    </w:p>
+    <w:p>
+      <w:pPr>
+        <w:pStyle w:val="ListParagraph"/>
+        <w:numPr>
+          <w:ilvl w:val="1"/>
+          <w:numId w:val="1"/>
+        </w:numPr>
+        <w:rPr>
+          <w:rFonts w:ascii="Arial" w:hAnsi="Arial" w:cs="Arial"/>
+          <w:sz w:val="24"/>
+          <w:szCs w:val="24"/>
+          <w:lang w:val="ru-RU"/>
+        </w:rPr>
+      </w:pPr>
+      <w:r>
+        <w:rPr>
+          <w:rFonts w:ascii="Arial" w:hAnsi="Arial" w:cs="Arial"/>
+          <w:sz w:val="24"/>
+          <w:szCs w:val="24"/>
+          <w:lang w:val="ru-RU"/>
+        </w:rPr>
+        <w:t>все комментарии, которые написал другой пользователь</w:t>
+      </w:r>
+    </w:p>
+    <w:p>
+      <w:pPr>
+        <w:pStyle w:val="ListParagraph"/>
+        <w:ind w:left="1440"/>
+        <w:rPr>
+          <w:rFonts w:ascii="Arial" w:hAnsi="Arial" w:cs="Arial"/>
+          <w:sz w:val="24"/>
+          <w:szCs w:val="24"/>
+          <w:lang w:val="ru-RU"/>
+        </w:rPr>
+      </w:pPr>
+    </w:p>
+    <w:p>
+      <w:pPr>
+        <w:pStyle w:val="ListParagraph"/>
+        <w:numPr>
+          <w:ilvl w:val="0"/>
+          <w:numId w:val="1"/>
+        </w:numPr>
+        <w:rPr>
+          <w:rFonts w:ascii="Arial" w:hAnsi="Arial" w:cs="Arial"/>
+          <w:sz w:val="24"/>
+          <w:szCs w:val="24"/>
+          <w:lang w:val="ru-RU"/>
+        </w:rPr>
+      </w:pPr>
+      <w:r>
+        <w:rPr>
+          <w:rFonts w:ascii="Arial" w:hAnsi="Arial" w:cs="Arial"/>
+          <w:sz w:val="24"/>
+          <w:szCs w:val="24"/>
+          <w:lang w:val="ru-RU"/>
+        </w:rPr>
+        <w:t>Когда пользователь нажимает на темы, который он хочет видеть на главной странице, сервер просматривает</w:t>
+      </w:r>
+      <w:r>
+        <w:rPr>
+          <w:rFonts w:ascii="Arial" w:hAnsi="Arial" w:cs="Arial"/>
+          <w:sz w:val="24"/>
+          <w:szCs w:val="24"/>
+          <w:lang w:val="ru-RU"/>
+        </w:rPr>
+        <w:t xml:space="preserve"> </w:t>
+      </w:r>
+      <w:r>
+        <w:rPr>
+          <w:rFonts w:ascii="Arial" w:hAnsi="Arial" w:cs="Arial"/>
+          <w:sz w:val="24"/>
+          <w:szCs w:val="24"/>
+          <w:lang w:val="ru-RU"/>
+        </w:rPr>
+        <w:t>базу</w:t>
+      </w:r>
+      <w:r>
+        <w:rPr>
+          <w:rFonts w:ascii="Arial" w:hAnsi="Arial" w:cs="Arial"/>
+          <w:sz w:val="24"/>
+          <w:szCs w:val="24"/>
+          <w:lang w:val="ru-RU"/>
+        </w:rPr>
+        <w:t xml:space="preserve"> </w:t>
+      </w:r>
+      <w:r>
+        <w:rPr>
+          <w:rFonts w:ascii="Arial" w:hAnsi="Arial" w:cs="Arial"/>
+          <w:sz w:val="24"/>
+          <w:szCs w:val="24"/>
+          <w:lang w:val="ru-RU"/>
+        </w:rPr>
+        <w:t>данных</w:t>
+      </w:r>
+      <w:r>
+        <w:rPr>
+          <w:rFonts w:ascii="Arial" w:hAnsi="Arial" w:cs="Arial"/>
+          <w:sz w:val="24"/>
+          <w:szCs w:val="24"/>
+          <w:lang w:val="ru-RU"/>
+        </w:rPr>
+        <w:t xml:space="preserve"> и показывает точно темы.</w:t>
+      </w:r>
+    </w:p>
+    <w:p>
+      <w:pPr>
+        <w:pStyle w:val="ListParagraph"/>
+        <w:numPr>
+          <w:ilvl w:val="0"/>
+          <w:numId w:val="1"/>
+        </w:numPr>
+        <w:rPr>
+          <w:rFonts w:ascii="Arial" w:hAnsi="Arial" w:cs="Arial"/>
+          <w:sz w:val="24"/>
+          <w:szCs w:val="24"/>
+          <w:lang w:val="ru-RU"/>
+        </w:rPr>
+      </w:pPr>
+      <w:r>
+        <w:rPr>
+          <w:rFonts w:ascii="Arial" w:hAnsi="Arial" w:cs="Arial"/>
+          <w:sz w:val="24"/>
+          <w:szCs w:val="24"/>
+          <w:lang w:val="ru-RU"/>
+        </w:rPr>
+        <w:t>Кнопка «нравится / не нравится» - это HTML-метод «POST» для увеличения / уменьшения атрибута «upvote» в</w:t>
+      </w:r>
+      <w:r>
+        <w:rPr>
+          <w:rFonts w:ascii="Arial" w:hAnsi="Arial" w:cs="Arial"/>
+          <w:sz w:val="24"/>
+          <w:szCs w:val="24"/>
+          <w:lang w:val="ru-RU"/>
+        </w:rPr>
+        <w:t xml:space="preserve"> </w:t>
+      </w:r>
+      <w:r>
+        <w:rPr>
+          <w:rFonts w:ascii="Arial" w:hAnsi="Arial" w:cs="Arial"/>
+          <w:sz w:val="24"/>
+          <w:szCs w:val="24"/>
+          <w:lang w:val="ru-RU"/>
+        </w:rPr>
+        <w:t>данном</w:t>
+      </w:r>
+      <w:r>
+        <w:rPr>
+          <w:rFonts w:ascii="Arial" w:hAnsi="Arial" w:cs="Arial"/>
+          <w:sz w:val="24"/>
+          <w:szCs w:val="24"/>
+          <w:lang w:val="ru-RU"/>
+        </w:rPr>
+        <w:t xml:space="preserve"> баз</w:t>
+      </w:r>
+      <w:r>
+        <w:rPr>
+          <w:rFonts w:ascii="Arial" w:hAnsi="Arial" w:cs="Arial"/>
+          <w:sz w:val="24"/>
+          <w:szCs w:val="24"/>
+        </w:rPr>
+        <w:t>e</w:t>
+      </w:r>
+      <w:r>
+        <w:rPr>
+          <w:rFonts w:ascii="Arial" w:hAnsi="Arial" w:cs="Arial"/>
+          <w:sz w:val="24"/>
+          <w:szCs w:val="24"/>
+          <w:lang w:val="ru-RU"/>
+        </w:rPr>
+        <w:t>.</w:t>
+      </w:r>
+    </w:p>
+    <w:p>
+      <w:pPr>
+        <w:pStyle w:val="ListParagraph"/>
+        <w:numPr>
+          <w:ilvl w:val="0"/>
+          <w:numId w:val="1"/>
+        </w:numPr>
+        <w:rPr>
+          <w:rFonts w:ascii="Arial" w:hAnsi="Arial" w:cs="Arial"/>
+          <w:sz w:val="24"/>
+          <w:szCs w:val="24"/>
+          <w:lang w:val="ru-RU"/>
+        </w:rPr>
+      </w:pPr>
+      <w:r>
+        <w:rPr>
+          <w:rFonts w:ascii="Arial" w:hAnsi="Arial" w:cs="Arial"/>
+          <w:sz w:val="24"/>
+          <w:szCs w:val="24"/>
+          <w:lang w:val="ru-RU"/>
+        </w:rPr>
+        <w:t>Каждая база</w:t>
+      </w:r>
+      <w:r>
+        <w:rPr>
+          <w:rFonts w:ascii="Arial" w:hAnsi="Arial" w:cs="Arial"/>
+          <w:sz w:val="24"/>
+          <w:szCs w:val="24"/>
+          <w:lang w:val="ru-RU"/>
+        </w:rPr>
+        <w:t xml:space="preserve"> </w:t>
+      </w:r>
+      <w:r>
+        <w:rPr>
+          <w:rFonts w:ascii="Arial" w:hAnsi="Arial" w:cs="Arial"/>
+          <w:sz w:val="24"/>
+          <w:szCs w:val="24"/>
+          <w:lang w:val="ru-RU"/>
+        </w:rPr>
+        <w:t>данных</w:t>
+      </w:r>
+      <w:r>
+        <w:rPr>
+          <w:rFonts w:ascii="Arial" w:hAnsi="Arial" w:cs="Arial"/>
+          <w:sz w:val="24"/>
+          <w:szCs w:val="24"/>
+          <w:lang w:val="ru-RU"/>
+        </w:rPr>
+        <w:t xml:space="preserve"> тем имеет свою базу</w:t>
+      </w:r>
+      <w:r>
+        <w:rPr>
+          <w:rFonts w:ascii="Arial" w:hAnsi="Arial" w:cs="Arial"/>
+          <w:sz w:val="24"/>
+          <w:szCs w:val="24"/>
+          <w:lang w:val="ru-RU"/>
+        </w:rPr>
+        <w:t xml:space="preserve"> </w:t>
+      </w:r>
+      <w:r>
+        <w:rPr>
+          <w:rFonts w:ascii="Arial" w:hAnsi="Arial" w:cs="Arial"/>
+          <w:sz w:val="24"/>
+          <w:szCs w:val="24"/>
+          <w:lang w:val="ru-RU"/>
+        </w:rPr>
+        <w:t>данных</w:t>
+      </w:r>
+      <w:r>
+        <w:rPr>
+          <w:rFonts w:ascii="Arial" w:hAnsi="Arial" w:cs="Arial"/>
+          <w:sz w:val="24"/>
+          <w:szCs w:val="24"/>
+          <w:lang w:val="ru-RU"/>
+        </w:rPr>
+        <w:t xml:space="preserve"> для комментариев. Публикация комментария - это HTML-метод «POST», он отправляет серверу информацию об этом комментарии, затем сервер найдет эту тему в базе</w:t>
+      </w:r>
+      <w:r>
+        <w:rPr>
+          <w:rFonts w:ascii="Arial" w:hAnsi="Arial" w:cs="Arial"/>
+          <w:sz w:val="24"/>
+          <w:szCs w:val="24"/>
+          <w:lang w:val="ru-RU"/>
+        </w:rPr>
+        <w:t xml:space="preserve"> </w:t>
+      </w:r>
+      <w:r>
+        <w:rPr>
+          <w:rFonts w:ascii="Arial" w:hAnsi="Arial" w:cs="Arial"/>
+          <w:sz w:val="24"/>
+          <w:szCs w:val="24"/>
+          <w:lang w:val="ru-RU"/>
+        </w:rPr>
+        <w:t>данных</w:t>
+      </w:r>
+      <w:r>
+        <w:rPr>
+          <w:rFonts w:ascii="Arial" w:hAnsi="Arial" w:cs="Arial"/>
+          <w:sz w:val="24"/>
+          <w:szCs w:val="24"/>
+          <w:lang w:val="ru-RU"/>
+        </w:rPr>
+        <w:t xml:space="preserve"> и добавит комментарий в эту базу</w:t>
+      </w:r>
+      <w:r>
+        <w:rPr>
+          <w:rFonts w:ascii="Arial" w:hAnsi="Arial" w:cs="Arial"/>
+          <w:sz w:val="24"/>
+          <w:szCs w:val="24"/>
+          <w:lang w:val="ru-RU"/>
+        </w:rPr>
+        <w:t xml:space="preserve"> </w:t>
+      </w:r>
+      <w:r>
+        <w:rPr>
+          <w:rFonts w:ascii="Arial" w:hAnsi="Arial" w:cs="Arial"/>
+          <w:sz w:val="24"/>
+          <w:szCs w:val="24"/>
+          <w:lang w:val="ru-RU"/>
+        </w:rPr>
+        <w:t>данных</w:t>
+      </w:r>
+      <w:r>
+        <w:rPr>
+          <w:rFonts w:ascii="Arial" w:hAnsi="Arial" w:cs="Arial"/>
+          <w:sz w:val="24"/>
+          <w:szCs w:val="24"/>
+          <w:lang w:val="ru-RU"/>
+        </w:rPr>
+        <w:t>.</w:t>
+      </w:r>
+    </w:p>
+    <w:p>
+      <w:pPr>
+        <w:rPr>
+          <w:rFonts w:ascii="Arial" w:hAnsi="Arial" w:cs="Arial"/>
+          <w:sz w:val="24"/>
+          <w:szCs w:val="24"/>
+          <w:lang w:val="ru-RU"/>
+        </w:rPr>
+      </w:pPr>
+      <w:r>
+        <w:rPr>
+          <w:rFonts w:ascii="Arial" w:hAnsi="Arial" w:cs="Arial"/>
+          <w:sz w:val="24"/>
+          <w:szCs w:val="24"/>
+          <w:lang w:val="ru-RU"/>
+        </w:rPr>
+        <w:lastRenderedPageBreak/>
+        <w:t xml:space="preserve">7: </w:t>
+      </w:r>
+      <w:r>
+        <w:rPr>
+          <w:rFonts w:ascii="Arial" w:hAnsi="Arial" w:cs="Arial"/>
+          <w:sz w:val="24"/>
+          <w:szCs w:val="24"/>
+          <w:lang w:val="ru-RU"/>
+        </w:rPr>
+        <w:t>Страница для отображения информации о пользователе</w:t>
+      </w:r>
+    </w:p>
+    <w:p>
+      <w:pPr>
+        <w:rPr>
+          <w:rFonts w:ascii="Arial" w:hAnsi="Arial" w:cs="Arial"/>
+          <w:noProof/>
+          <w:sz w:val="24"/>
+          <w:szCs w:val="24"/>
+          <w:lang w:val="ru-RU"/>
+        </w:rPr>
+      </w:pPr>
+      <w:r>
+        <w:rPr>
+          <w:rFonts w:ascii="Arial" w:hAnsi="Arial" w:cs="Arial"/>
+          <w:noProof/>
+          <w:sz w:val="24"/>
+          <w:szCs w:val="24"/>
+          <w:lang w:val="ru-RU"/>
+        </w:rPr>
+        <w:drawing>
+          <wp:inline distT="0" distB="0" distL="0" distR="0" wp14:anchorId="1BBF7DF1" wp14:editId="7E7CCC2C">
+            <wp:extent cx="6711456" cy="3657600"/>
+            <wp:effectExtent l="0" t="0" r="0" b="0"/>
+            <wp:docPr id="10" name="Picture 10"/>
+            <wp:cNvGraphicFramePr>
+              <a:graphicFrameLocks xmlns:a="http://schemas.openxmlformats.org/drawingml/2006/main" noChangeAspect="1"/>
+            </wp:cNvGraphicFramePr>
+            <a:graphic xmlns:a="http://schemas.openxmlformats.org/drawingml/2006/main">
+              <a:graphicData uri="http://schemas.openxmlformats.org/drawingml/2006/picture">
+                <pic:pic xmlns:pic="http://schemas.openxmlformats.org/drawingml/2006/picture">
+                  <pic:nvPicPr>
+                    <pic:cNvPr id="10" name="user-info.PNG"/>
+                    <pic:cNvPicPr/>
+                  </pic:nvPicPr>
+                  <pic:blipFill>
+                    <a:blip r:embed="rId16">
+                      <a:extLst>
+                        <a:ext uri="{28A0092B-C50C-407E-A947-70E740481C1C}">
+                          <a14:useLocalDpi xmlns:a14="http://schemas.microsoft.com/office/drawing/2010/main" val="0"/>
+                        </a:ext>
+                      </a:extLst>
+                    </a:blip>
+                    <a:stretch>
+                      <a:fillRect/>
+                    </a:stretch>
+                  </pic:blipFill>
+                  <pic:spPr>
+                    <a:xfrm>
+                      <a:off x="0" y="0"/>
+                      <a:ext cx="6728819" cy="3667063"/>
+                    </a:xfrm>
+                    <a:prstGeom prst="rect">
+                      <a:avLst/>
+                    </a:prstGeom>
+                  </pic:spPr>
+                </pic:pic>
+              </a:graphicData>
+            </a:graphic>
+          </wp:inline>
+        </w:drawing>
+      </w:r>
+    </w:p>
+    <w:p>
+      <w:pPr>
+        <w:rPr>
+          <w:rFonts w:ascii="Arial" w:hAnsi="Arial" w:cs="Arial"/>
+          <w:noProof/>
+          <w:sz w:val="24"/>
+          <w:szCs w:val="24"/>
+          <w:lang w:val="ru-RU"/>
+        </w:rPr>
+      </w:pPr>
+    </w:p>
+    <w:p>
+      <w:pPr>
+        <w:pStyle w:val="ListParagraph"/>
+        <w:numPr>
+          <w:ilvl w:val="0"/>
+          <w:numId w:val="1"/>
+        </w:numPr>
+        <w:tabs>
+          <w:tab w:val="left" w:pos="7801"/>
+        </w:tabs>
+        <w:rPr>
+          <w:rFonts w:ascii="Arial" w:hAnsi="Arial" w:cs="Arial"/>
+          <w:sz w:val="24"/>
+          <w:szCs w:val="24"/>
+          <w:lang w:val="ru-RU"/>
+        </w:rPr>
+      </w:pPr>
+      <w:r>
+        <w:rPr>
+          <w:rFonts w:ascii="Arial" w:hAnsi="Arial" w:cs="Arial"/>
+          <w:sz w:val="24"/>
+          <w:szCs w:val="24"/>
+          <w:lang w:val="ru-RU"/>
+        </w:rPr>
+        <w:t>Когда пользователь нажимает на имя пользователя, которое он хочет видеть, сервер просматривает базу</w:t>
+      </w:r>
+      <w:r>
+        <w:rPr>
+          <w:rFonts w:ascii="Arial" w:hAnsi="Arial" w:cs="Arial"/>
+          <w:sz w:val="24"/>
+          <w:szCs w:val="24"/>
+          <w:lang w:val="ru-RU"/>
+        </w:rPr>
+        <w:t xml:space="preserve"> </w:t>
+      </w:r>
+      <w:r>
+        <w:rPr>
+          <w:rFonts w:ascii="Arial" w:hAnsi="Arial" w:cs="Arial"/>
+          <w:sz w:val="24"/>
+          <w:szCs w:val="24"/>
+          <w:lang w:val="ru-RU"/>
+        </w:rPr>
+        <w:t xml:space="preserve">данных </w:t>
+      </w:r>
+      <w:r>
+        <w:rPr>
+          <w:rFonts w:ascii="Arial" w:hAnsi="Arial" w:cs="Arial"/>
+          <w:sz w:val="24"/>
+          <w:szCs w:val="24"/>
+          <w:lang w:val="ru-RU"/>
+        </w:rPr>
+        <w:t>пользователя, чтобы найти этого пользователя для показа (имя пользователя на сервере только одно, при регистрации на сервере не разрешается повторять имя пользователя)</w:t>
+      </w:r>
+    </w:p>
+    <w:p>
+      <w:pPr>
+        <w:tabs>
+          <w:tab w:val="left" w:pos="7801"/>
+        </w:tabs>
+        <w:rPr>
+          <w:rFonts w:ascii="Arial" w:hAnsi="Arial" w:cs="Arial"/>
+          <w:sz w:val="24"/>
+          <w:szCs w:val="24"/>
+          <w:lang w:val="ru-RU"/>
+        </w:rPr>
+      </w:pPr>
+    </w:p>
+    <w:p>
+      <w:pPr>
+        <w:tabs>
+          <w:tab w:val="left" w:pos="7801"/>
+        </w:tabs>
+        <w:rPr>
+          <w:rFonts w:ascii="Arial" w:hAnsi="Arial" w:cs="Arial"/>
+          <w:sz w:val="24"/>
+          <w:szCs w:val="24"/>
+          <w:lang w:val="ru-RU"/>
+        </w:rPr>
+      </w:pPr>
+    </w:p>
+    <w:p>
+      <w:pPr>
+        <w:tabs>
+          <w:tab w:val="left" w:pos="7801"/>
+        </w:tabs>
+        <w:rPr>
+          <w:rFonts w:ascii="Arial" w:hAnsi="Arial" w:cs="Arial"/>
+          <w:sz w:val="24"/>
+          <w:szCs w:val="24"/>
+          <w:lang w:val="ru-RU"/>
+        </w:rPr>
+      </w:pPr>
+    </w:p>
+    <w:p>
+      <w:pPr>
+        <w:tabs>
+          <w:tab w:val="left" w:pos="7801"/>
+        </w:tabs>
+        <w:rPr>
+          <w:rFonts w:ascii="Arial" w:hAnsi="Arial" w:cs="Arial"/>
+          <w:sz w:val="24"/>
+          <w:szCs w:val="24"/>
+          <w:lang w:val="ru-RU"/>
+        </w:rPr>
+      </w:pPr>
+    </w:p>
+    <w:p>
+      <w:pPr>
+        <w:tabs>
+          <w:tab w:val="left" w:pos="7801"/>
+        </w:tabs>
+        <w:rPr>
+          <w:rFonts w:ascii="Arial" w:hAnsi="Arial" w:cs="Arial"/>
+          <w:sz w:val="24"/>
+          <w:szCs w:val="24"/>
+          <w:lang w:val="ru-RU"/>
+        </w:rPr>
+      </w:pPr>
+    </w:p>
+    <w:p>
+      <w:pPr>
+        <w:tabs>
+          <w:tab w:val="left" w:pos="7801"/>
+        </w:tabs>
+        <w:rPr>
+          <w:rFonts w:ascii="Arial" w:hAnsi="Arial" w:cs="Arial"/>
+          <w:sz w:val="24"/>
+          <w:szCs w:val="24"/>
+          <w:lang w:val="ru-RU"/>
+        </w:rPr>
+      </w:pPr>
+    </w:p>
+    <w:p>
+      <w:pPr>
+        <w:tabs>
+          <w:tab w:val="left" w:pos="7801"/>
+        </w:tabs>
+        <w:rPr>
+          <w:rFonts w:ascii="Arial" w:hAnsi="Arial" w:cs="Arial"/>
+          <w:sz w:val="24"/>
+          <w:szCs w:val="24"/>
+          <w:lang w:val="ru-RU"/>
+        </w:rPr>
+      </w:pPr>
+    </w:p>
+    <w:p>
+      <w:pPr>
+        <w:tabs>
+          <w:tab w:val="left" w:pos="7801"/>
+        </w:tabs>
+        <w:rPr>
+          <w:rFonts w:ascii="Arial" w:hAnsi="Arial" w:cs="Arial"/>
+          <w:sz w:val="24"/>
+          <w:szCs w:val="24"/>
+          <w:lang w:val="ru-RU"/>
+        </w:rPr>
+      </w:pPr>
+    </w:p>
+    <w:p>
+      <w:pPr>
+        <w:tabs>
+          <w:tab w:val="left" w:pos="7801"/>
+        </w:tabs>
+        <w:rPr>
+          <w:rFonts w:ascii="Arial" w:hAnsi="Arial" w:cs="Arial"/>
+          <w:sz w:val="24"/>
+          <w:szCs w:val="24"/>
+          <w:lang w:val="ru-RU"/>
+        </w:rPr>
+      </w:pPr>
+    </w:p>
+    <w:p>
+      <w:pPr>
+        <w:tabs>
+          <w:tab w:val="left" w:pos="7801"/>
+        </w:tabs>
+        <w:rPr>
+          <w:rFonts w:ascii="Arial" w:hAnsi="Arial" w:cs="Arial"/>
+          <w:sz w:val="24"/>
+          <w:szCs w:val="24"/>
+          <w:lang w:val="ru-RU"/>
+        </w:rPr>
+      </w:pPr>
+    </w:p>
+    <w:p>
+      <w:pPr>
+        <w:tabs>
+          <w:tab w:val="left" w:pos="7801"/>
+        </w:tabs>
+        <w:rPr>
+          <w:rFonts w:ascii="Arial" w:hAnsi="Arial" w:cs="Arial"/>
+          <w:sz w:val="24"/>
+          <w:szCs w:val="24"/>
+          <w:lang w:val="ru-RU"/>
+        </w:rPr>
+      </w:pPr>
+      <w:r>
+        <w:rPr>
+          <w:rFonts w:ascii="Arial" w:hAnsi="Arial" w:cs="Arial"/>
+          <w:sz w:val="24"/>
+          <w:szCs w:val="24"/>
+        </w:rPr>
+        <w:lastRenderedPageBreak/>
+        <w:t>II</w:t>
+      </w:r>
+      <w:r>
+        <w:rPr>
+          <w:rFonts w:ascii="Arial" w:hAnsi="Arial" w:cs="Arial"/>
+          <w:sz w:val="24"/>
+          <w:szCs w:val="24"/>
+          <w:lang w:val="ru-RU"/>
+        </w:rPr>
+        <w:t xml:space="preserve">: </w:t>
+      </w:r>
+      <w:r>
+        <w:rPr>
+          <w:rFonts w:ascii="Arial" w:hAnsi="Arial" w:cs="Arial"/>
+          <w:sz w:val="24"/>
+          <w:szCs w:val="24"/>
+        </w:rPr>
+        <w:t>Back</w:t>
+      </w:r>
+      <w:r>
+        <w:rPr>
+          <w:rFonts w:ascii="Arial" w:hAnsi="Arial" w:cs="Arial"/>
+          <w:sz w:val="24"/>
+          <w:szCs w:val="24"/>
+          <w:lang w:val="ru-RU"/>
+        </w:rPr>
+        <w:t>-</w:t>
+      </w:r>
+      <w:r>
+        <w:rPr>
+          <w:rFonts w:ascii="Arial" w:hAnsi="Arial" w:cs="Arial"/>
+          <w:sz w:val="24"/>
+          <w:szCs w:val="24"/>
+        </w:rPr>
+        <w:t>end</w:t>
+      </w:r>
+      <w:r>
+        <w:rPr>
+          <w:rFonts w:ascii="Arial" w:hAnsi="Arial" w:cs="Arial"/>
+          <w:sz w:val="24"/>
+          <w:szCs w:val="24"/>
+          <w:lang w:val="ru-RU"/>
+        </w:rPr>
+        <w:t xml:space="preserve"> </w:t>
+      </w:r>
+      <w:r>
+        <w:rPr>
+          <w:rFonts w:ascii="Arial" w:hAnsi="Arial" w:cs="Arial"/>
+          <w:sz w:val="24"/>
+          <w:szCs w:val="24"/>
+          <w:lang w:val="ru-RU"/>
+        </w:rPr>
+        <w:t>и база данных</w:t>
+      </w:r>
+    </w:p>
+    <w:p>
+      <w:pPr>
+        <w:tabs>
+          <w:tab w:val="left" w:pos="7801"/>
+        </w:tabs>
+        <w:rPr>
+          <w:rFonts w:ascii="Arial" w:hAnsi="Arial" w:cs="Arial"/>
+          <w:sz w:val="24"/>
+          <w:szCs w:val="24"/>
+        </w:rPr>
+      </w:pPr>
+      <w:r>
+        <w:rPr>
+          <w:rFonts w:ascii="Arial" w:hAnsi="Arial" w:cs="Arial"/>
+          <w:sz w:val="24"/>
+          <w:szCs w:val="24"/>
+        </w:rPr>
+        <w:t xml:space="preserve">    1: </w:t>
+      </w:r>
+      <w:r>
+        <w:rPr>
+          <w:rFonts w:ascii="Arial" w:hAnsi="Arial" w:cs="Arial"/>
+          <w:sz w:val="24"/>
+          <w:szCs w:val="24"/>
+        </w:rPr>
+        <w:t>База данных описания</w:t>
+      </w:r>
+      <w:r>
+        <w:rPr>
+          <w:rFonts w:ascii="Arial" w:hAnsi="Arial" w:cs="Arial"/>
+          <w:sz w:val="24"/>
+          <w:szCs w:val="24"/>
+        </w:rPr>
+        <w:t>:</w:t>
+      </w:r>
       <w:bookmarkStart w:id="0" w:name="_GoBack"/>
       <w:bookmarkEnd w:id="0"/>
-      <w:r>
-        <w:rPr>
-          <w:rFonts w:ascii="Arial" w:hAnsi="Arial" w:cs="Arial"/>
-          <w:sz w:val="24"/>
-          <w:szCs w:val="24"/>
-          <w:lang w:val="ru-RU"/>
-        </w:rPr>
-        <w:t>траница, показывающая все темы, которые ищет пользователь</w:t>
-      </w:r>
     </w:p>
     <w:sectPr>
       <w:pgSz w:w="12240" w:h="15840"/>
@@ -3898,6 +5078,56 @@
     </w:sectPr>
   </w:body>
 </w:document>
+</file>
+
+<file path=word/endnotes.xml><?xml version="1.0" encoding="utf-8"?>
+<w:endnotes xmlns:wpc="http://schemas.microsoft.com/office/word/2010/wordprocessingCanvas" xmlns:cx="http://schemas.microsoft.com/office/drawing/2014/chartex" xmlns:cx1="http://schemas.microsoft.com/office/drawing/2015/9/8/chartex" xmlns:cx2="http://schemas.microsoft.com/office/drawing/2015/10/21/chartex" xmlns:cx3="http://schemas.microsoft.com/office/drawing/2016/5/9/chartex" xmlns:cx4="http://schemas.microsoft.com/office/drawing/2016/5/10/chartex" xmlns:cx5="http://schemas.microsoft.com/office/drawing/2016/5/11/chartex" xmlns:cx6="http://schemas.microsoft.com/office/drawing/2016/5/12/chartex" xmlns:cx7="http://schemas.microsoft.com/office/drawing/2016/5/13/chartex" xmlns:cx8="http://schemas.microsoft.com/office/drawing/2016/5/14/chartex" xmlns:mc="http://schemas.openxmlformats.org/markup-compatibility/2006" xmlns:aink="http://schemas.microsoft.com/office/drawing/2016/ink" xmlns:am3d="http://schemas.microsoft.com/office/drawing/2017/model3d" xmlns:o="urn:schemas-microsoft-com:office:office" xmlns:r="http://schemas.openxmlformats.org/officeDocument/2006/relationships" xmlns:m="http://schemas.openxmlformats.org/officeDocument/2006/math" xmlns:v="urn:schemas-microsoft-com:vml" xmlns:wp14="http://schemas.microsoft.com/office/word/2010/wordprocessingDrawing" xmlns:wp="http://schemas.openxmlformats.org/drawingml/2006/wordprocessingDrawing" xmlns:w10="urn:schemas-microsoft-com:office:word" xmlns:w="http://schemas.openxmlformats.org/wordprocessingml/2006/main" xmlns:w14="http://schemas.microsoft.com/office/word/2010/wordml" xmlns:w15="http://schemas.microsoft.com/office/word/2012/wordml" xmlns:w16cid="http://schemas.microsoft.com/office/word/2016/wordml/cid" xmlns:w16se="http://schemas.microsoft.com/office/word/2015/wordml/symex" xmlns:wpg="http://schemas.microsoft.com/office/word/2010/wordprocessingGroup" xmlns:wpi="http://schemas.microsoft.com/office/word/2010/wordprocessingInk" xmlns:wne="http://schemas.microsoft.com/office/word/2006/wordml" xmlns:wps="http://schemas.microsoft.com/office/word/2010/wordprocessingShape" mc:Ignorable="w14 w15 w16se w16cid wp14">
+  <w:endnote w:type="separator" w:id="-1">
+    <w:p>
+      <w:pPr>
+        <w:spacing w:after="0" w:line="240" w:lineRule="auto"/>
+      </w:pPr>
+      <w:r>
+        <w:separator/>
+      </w:r>
+    </w:p>
+  </w:endnote>
+  <w:endnote w:type="continuationSeparator" w:id="0">
+    <w:p>
+      <w:pPr>
+        <w:spacing w:after="0" w:line="240" w:lineRule="auto"/>
+      </w:pPr>
+      <w:r>
+        <w:continuationSeparator/>
+      </w:r>
+    </w:p>
+  </w:endnote>
+</w:endnotes>
+</file>
+
+<file path=word/footnotes.xml><?xml version="1.0" encoding="utf-8"?>
+<w:footnotes xmlns:wpc="http://schemas.microsoft.com/office/word/2010/wordprocessingCanvas" xmlns:cx="http://schemas.microsoft.com/office/drawing/2014/chartex" xmlns:cx1="http://schemas.microsoft.com/office/drawing/2015/9/8/chartex" xmlns:cx2="http://schemas.microsoft.com/office/drawing/2015/10/21/chartex" xmlns:cx3="http://schemas.microsoft.com/office/drawing/2016/5/9/chartex" xmlns:cx4="http://schemas.microsoft.com/office/drawing/2016/5/10/chartex" xmlns:cx5="http://schemas.microsoft.com/office/drawing/2016/5/11/chartex" xmlns:cx6="http://schemas.microsoft.com/office/drawing/2016/5/12/chartex" xmlns:cx7="http://schemas.microsoft.com/office/drawing/2016/5/13/chartex" xmlns:cx8="http://schemas.microsoft.com/office/drawing/2016/5/14/chartex" xmlns:mc="http://schemas.openxmlformats.org/markup-compatibility/2006" xmlns:aink="http://schemas.microsoft.com/office/drawing/2016/ink" xmlns:am3d="http://schemas.microsoft.com/office/drawing/2017/model3d" xmlns:o="urn:schemas-microsoft-com:office:office" xmlns:r="http://schemas.openxmlformats.org/officeDocument/2006/relationships" xmlns:m="http://schemas.openxmlformats.org/officeDocument/2006/math" xmlns:v="urn:schemas-microsoft-com:vml" xmlns:wp14="http://schemas.microsoft.com/office/word/2010/wordprocessingDrawing" xmlns:wp="http://schemas.openxmlformats.org/drawingml/2006/wordprocessingDrawing" xmlns:w10="urn:schemas-microsoft-com:office:word" xmlns:w="http://schemas.openxmlformats.org/wordprocessingml/2006/main" xmlns:w14="http://schemas.microsoft.com/office/word/2010/wordml" xmlns:w15="http://schemas.microsoft.com/office/word/2012/wordml" xmlns:w16cid="http://schemas.microsoft.com/office/word/2016/wordml/cid" xmlns:w16se="http://schemas.microsoft.com/office/word/2015/wordml/symex" xmlns:wpg="http://schemas.microsoft.com/office/word/2010/wordprocessingGroup" xmlns:wpi="http://schemas.microsoft.com/office/word/2010/wordprocessingInk" xmlns:wne="http://schemas.microsoft.com/office/word/2006/wordml" xmlns:wps="http://schemas.microsoft.com/office/word/2010/wordprocessingShape" mc:Ignorable="w14 w15 w16se w16cid wp14">
+  <w:footnote w:type="separator" w:id="-1">
+    <w:p>
+      <w:pPr>
+        <w:spacing w:after="0" w:line="240" w:lineRule="auto"/>
+      </w:pPr>
+      <w:r>
+        <w:separator/>
+      </w:r>
+    </w:p>
+  </w:footnote>
+  <w:footnote w:type="continuationSeparator" w:id="0">
+    <w:p>
+      <w:pPr>
+        <w:spacing w:after="0" w:line="240" w:lineRule="auto"/>
+      </w:pPr>
+      <w:r>
+        <w:continuationSeparator/>
+      </w:r>
+    </w:p>
+  </w:footnote>
+</w:footnotes>
 </file>
 
 <file path=word/numbering.xml><?xml version="1.0" encoding="utf-8"?>
@@ -4486,6 +5716,55 @@
       <w:contextualSpacing/>
     </w:pPr>
   </w:style>
+  <w:style w:type="character" w:customStyle="1" w:styleId="gt-baf-cell">
+    <w:name w:val="gt-baf-cell"/>
+    <w:basedOn w:val="DefaultParagraphFont"/>
+    <w:rsid w:val="001100DF"/>
+  </w:style>
+  <w:style w:type="paragraph" w:styleId="Header">
+    <w:name w:val="header"/>
+    <w:basedOn w:val="Normal"/>
+    <w:link w:val="HeaderChar"/>
+    <w:uiPriority w:val="99"/>
+    <w:unhideWhenUsed/>
+    <w:rsid w:val="001100DF"/>
+    <w:pPr>
+      <w:tabs>
+        <w:tab w:val="center" w:pos="4680"/>
+        <w:tab w:val="right" w:pos="9360"/>
+      </w:tabs>
+      <w:spacing w:after="0" w:line="240" w:lineRule="auto"/>
+    </w:pPr>
+  </w:style>
+  <w:style w:type="character" w:customStyle="1" w:styleId="HeaderChar">
+    <w:name w:val="Header Char"/>
+    <w:basedOn w:val="DefaultParagraphFont"/>
+    <w:link w:val="Header"/>
+    <w:uiPriority w:val="99"/>
+    <w:rsid w:val="001100DF"/>
+  </w:style>
+  <w:style w:type="paragraph" w:styleId="Footer">
+    <w:name w:val="footer"/>
+    <w:basedOn w:val="Normal"/>
+    <w:link w:val="FooterChar"/>
+    <w:uiPriority w:val="99"/>
+    <w:unhideWhenUsed/>
+    <w:rsid w:val="001100DF"/>
+    <w:pPr>
+      <w:tabs>
+        <w:tab w:val="center" w:pos="4680"/>
+        <w:tab w:val="right" w:pos="9360"/>
+      </w:tabs>
+      <w:spacing w:after="0" w:line="240" w:lineRule="auto"/>
+    </w:pPr>
+  </w:style>
+  <w:style w:type="character" w:customStyle="1" w:styleId="FooterChar">
+    <w:name w:val="Footer Char"/>
+    <w:basedOn w:val="DefaultParagraphFont"/>
+    <w:link w:val="Footer"/>
+    <w:uiPriority w:val="99"/>
+    <w:rsid w:val="001100DF"/>
+  </w:style>
 </w:styles>
 </file>
 

</xml_diff>